<commit_message>
chore: write about LDA
</commit_message>
<xml_diff>
--- a/Манило.docx
+++ b/Манило.docx
@@ -2721,27 +2721,14 @@
       <w:r>
         <w:t xml:space="preserve">Таблица </w:t>
       </w:r>
-      <w:r>
-        <w:fldChar w:fldCharType="begin"/>
-      </w:r>
-      <w:r>
-        <w:instrText xml:space="preserve"> SEQ Таблица \* ARABIC </w:instrText>
-      </w:r>
-      <w:r>
-        <w:fldChar w:fldCharType="separate"/>
-      </w:r>
-      <w:r>
-        <w:rPr>
-          <w:noProof/>
-        </w:rPr>
-        <w:t>1</w:t>
-      </w:r>
-      <w:r>
-        <w:rPr>
-          <w:noProof/>
-        </w:rPr>
-        <w:fldChar w:fldCharType="end"/>
-      </w:r>
+      <w:fldSimple w:instr=" SEQ Таблица \* ARABIC ">
+        <w:r>
+          <w:rPr>
+            <w:noProof/>
+          </w:rPr>
+          <w:t>1</w:t>
+        </w:r>
+      </w:fldSimple>
       <w:r>
         <w:t xml:space="preserve"> </w:t>
       </w:r>
@@ -6903,14 +6890,27 @@
       <w:r>
         <w:t xml:space="preserve">Таблица </w:t>
       </w:r>
-      <w:fldSimple w:instr=" SEQ Таблица \* ARABIC ">
-        <w:r>
-          <w:rPr>
-            <w:noProof/>
-          </w:rPr>
-          <w:t>2</w:t>
-        </w:r>
-      </w:fldSimple>
+      <w:r>
+        <w:fldChar w:fldCharType="begin"/>
+      </w:r>
+      <w:r>
+        <w:instrText xml:space="preserve"> SEQ Таблица \* ARABIC </w:instrText>
+      </w:r>
+      <w:r>
+        <w:fldChar w:fldCharType="separate"/>
+      </w:r>
+      <w:r>
+        <w:rPr>
+          <w:noProof/>
+        </w:rPr>
+        <w:t>2</w:t>
+      </w:r>
+      <w:r>
+        <w:rPr>
+          <w:noProof/>
+        </w:rPr>
+        <w:fldChar w:fldCharType="end"/>
+      </w:r>
       <w:r>
         <w:t xml:space="preserve"> – Результаты классификации с использованием второго алгоритма</w:t>
       </w:r>
@@ -11249,27 +11249,14 @@
       <w:r>
         <w:t xml:space="preserve">Рисунок </w:t>
       </w:r>
-      <w:r>
-        <w:fldChar w:fldCharType="begin"/>
-      </w:r>
-      <w:r>
-        <w:instrText xml:space="preserve"> SEQ Рисунок \* ARABIC </w:instrText>
-      </w:r>
-      <w:r>
-        <w:fldChar w:fldCharType="separate"/>
-      </w:r>
-      <w:r>
-        <w:rPr>
-          <w:noProof/>
-        </w:rPr>
-        <w:t>2</w:t>
-      </w:r>
-      <w:r>
-        <w:rPr>
-          <w:noProof/>
-        </w:rPr>
-        <w:fldChar w:fldCharType="end"/>
-      </w:r>
+      <w:fldSimple w:instr=" SEQ Рисунок \* ARABIC ">
+        <w:r>
+          <w:rPr>
+            <w:noProof/>
+          </w:rPr>
+          <w:t>2</w:t>
+        </w:r>
+      </w:fldSimple>
       <w:r>
         <w:t xml:space="preserve"> – Диаграмма рассеяния в пространстве двух первых главных компонент</w:t>
       </w:r>
@@ -13055,27 +13042,14 @@
       <w:r>
         <w:t xml:space="preserve">Таблица </w:t>
       </w:r>
-      <w:r>
-        <w:fldChar w:fldCharType="begin"/>
-      </w:r>
-      <w:r>
-        <w:instrText xml:space="preserve"> SEQ Таблица \* ARABIC </w:instrText>
-      </w:r>
-      <w:r>
-        <w:fldChar w:fldCharType="separate"/>
-      </w:r>
-      <w:r>
-        <w:rPr>
-          <w:noProof/>
-        </w:rPr>
-        <w:t>3</w:t>
-      </w:r>
-      <w:r>
-        <w:rPr>
-          <w:noProof/>
-        </w:rPr>
-        <w:fldChar w:fldCharType="end"/>
-      </w:r>
+      <w:fldSimple w:instr=" SEQ Таблица \* ARABIC ">
+        <w:r>
+          <w:rPr>
+            <w:noProof/>
+          </w:rPr>
+          <w:t>3</w:t>
+        </w:r>
+      </w:fldSimple>
       <w:r>
         <w:t xml:space="preserve"> </w:t>
       </w:r>
@@ -13755,27 +13729,14 @@
       <w:r>
         <w:t xml:space="preserve">Рисунок </w:t>
       </w:r>
-      <w:r>
-        <w:fldChar w:fldCharType="begin"/>
-      </w:r>
-      <w:r>
-        <w:instrText xml:space="preserve"> SEQ Рисунок \* ARABIC </w:instrText>
-      </w:r>
-      <w:r>
-        <w:fldChar w:fldCharType="separate"/>
-      </w:r>
-      <w:r>
-        <w:rPr>
-          <w:noProof/>
-        </w:rPr>
-        <w:t>3</w:t>
-      </w:r>
-      <w:r>
-        <w:rPr>
-          <w:noProof/>
-        </w:rPr>
-        <w:fldChar w:fldCharType="end"/>
-      </w:r>
+      <w:fldSimple w:instr=" SEQ Рисунок \* ARABIC ">
+        <w:r>
+          <w:rPr>
+            <w:noProof/>
+          </w:rPr>
+          <w:t>3</w:t>
+        </w:r>
+      </w:fldSimple>
       <w:r>
         <w:t xml:space="preserve"> – Проекции множества классов на весовой вектор </w:t>
       </w:r>
@@ -15656,37 +15617,7 @@
           <w:rPr>
             <w:rFonts w:ascii="Cambria Math" w:hAnsi="Cambria Math"/>
           </w:rPr>
-          <m:t xml:space="preserve">&gt;-0.47, </m:t>
-        </m:r>
-        <m:r>
-          <w:rPr>
-            <w:rFonts w:ascii="Cambria Math" w:hAnsi="Cambria Math"/>
-          </w:rPr>
-          <m:t>то</m:t>
-        </m:r>
-        <m:r>
-          <w:rPr>
-            <w:rFonts w:ascii="Cambria Math" w:hAnsi="Cambria Math"/>
-          </w:rPr>
-          <m:t xml:space="preserve"> </m:t>
-        </m:r>
-        <m:r>
-          <w:rPr>
-            <w:rFonts w:ascii="Cambria Math" w:hAnsi="Cambria Math"/>
-          </w:rPr>
-          <m:t>класс</m:t>
-        </m:r>
-        <m:r>
-          <w:rPr>
-            <w:rFonts w:ascii="Cambria Math" w:hAnsi="Cambria Math"/>
-          </w:rPr>
-          <m:t xml:space="preserve"> </m:t>
-        </m:r>
-        <m:r>
-          <w:rPr>
-            <w:rFonts w:ascii="Cambria Math" w:hAnsi="Cambria Math"/>
-          </w:rPr>
-          <m:t>ФЖ</m:t>
+          <m:t>&gt;-0.47, то класс ФЖ</m:t>
         </m:r>
       </m:oMath>
       <w:r>
@@ -18977,12 +18908,6 @@
               </m:d>
             </m:den>
           </m:f>
-          <m:r>
-            <w:rPr>
-              <w:rFonts w:ascii="Cambria Math" w:hAnsi="Cambria Math"/>
-            </w:rPr>
-            <m:t>,</m:t>
-          </m:r>
         </m:oMath>
       </m:oMathPara>
     </w:p>
@@ -19032,14 +18957,27 @@
       <w:r>
         <w:t xml:space="preserve">Таблица </w:t>
       </w:r>
-      <w:fldSimple w:instr=" SEQ Таблица \* ARABIC ">
-        <w:r>
-          <w:rPr>
-            <w:noProof/>
-          </w:rPr>
-          <w:t>4</w:t>
-        </w:r>
-      </w:fldSimple>
+      <w:r>
+        <w:fldChar w:fldCharType="begin"/>
+      </w:r>
+      <w:r>
+        <w:instrText xml:space="preserve"> SEQ Таблица \* ARABIC </w:instrText>
+      </w:r>
+      <w:r>
+        <w:fldChar w:fldCharType="separate"/>
+      </w:r>
+      <w:r>
+        <w:rPr>
+          <w:noProof/>
+        </w:rPr>
+        <w:t>4</w:t>
+      </w:r>
+      <w:r>
+        <w:rPr>
+          <w:noProof/>
+        </w:rPr>
+        <w:fldChar w:fldCharType="end"/>
+      </w:r>
       <w:r>
         <w:t xml:space="preserve"> </w:t>
       </w:r>
@@ -19532,6 +19470,9 @@
         <w:jc w:val="center"/>
       </w:pPr>
       <w:r>
+        <w:rPr>
+          <w:noProof/>
+        </w:rPr>
         <w:drawing>
           <wp:inline distT="0" distB="0" distL="0" distR="0" wp14:anchorId="18FD8A04" wp14:editId="47E331BF">
             <wp:extent cx="5862605" cy="2700997"/>
@@ -19576,14 +19517,27 @@
       <w:r>
         <w:t xml:space="preserve">Рисунок </w:t>
       </w:r>
-      <w:fldSimple w:instr=" SEQ Рисунок \* ARABIC ">
-        <w:r>
-          <w:rPr>
-            <w:noProof/>
-          </w:rPr>
-          <w:t>4</w:t>
-        </w:r>
-      </w:fldSimple>
+      <w:r>
+        <w:fldChar w:fldCharType="begin"/>
+      </w:r>
+      <w:r>
+        <w:instrText xml:space="preserve"> SEQ Рисунок \* ARABIC </w:instrText>
+      </w:r>
+      <w:r>
+        <w:fldChar w:fldCharType="separate"/>
+      </w:r>
+      <w:r>
+        <w:rPr>
+          <w:noProof/>
+        </w:rPr>
+        <w:t>4</w:t>
+      </w:r>
+      <w:r>
+        <w:rPr>
+          <w:noProof/>
+        </w:rPr>
+        <w:fldChar w:fldCharType="end"/>
+      </w:r>
       <w:r>
         <w:t xml:space="preserve"> </w:t>
       </w:r>
@@ -19621,13 +19575,7 @@
           <w:rPr>
             <w:rFonts w:ascii="Cambria Math" w:hAnsi="Cambria Math"/>
           </w:rPr>
-          <m:t>a=</m:t>
-        </m:r>
-        <m:r>
-          <w:rPr>
-            <w:rFonts w:ascii="Cambria Math" w:hAnsi="Cambria Math"/>
-          </w:rPr>
-          <m:t>-0.24</m:t>
+          <m:t>a=-0.24</m:t>
         </m:r>
       </m:oMath>
       <w:r>
@@ -19641,13 +19589,7 @@
           <w:rPr>
             <w:rFonts w:ascii="Cambria Math" w:hAnsi="Cambria Math"/>
           </w:rPr>
-          <m:t>a=</m:t>
-        </m:r>
-        <m:r>
-          <w:rPr>
-            <w:rFonts w:ascii="Cambria Math" w:hAnsi="Cambria Math"/>
-          </w:rPr>
-          <m:t>-0.25</m:t>
+          <m:t>a=-0.25</m:t>
         </m:r>
       </m:oMath>
       <w:r>
@@ -19707,19 +19649,7 @@
           <w:rPr>
             <w:rFonts w:ascii="Cambria Math" w:hAnsi="Cambria Math"/>
           </w:rPr>
-          <m:t>=</m:t>
-        </m:r>
-        <m:r>
-          <w:rPr>
-            <w:rFonts w:ascii="Cambria Math" w:hAnsi="Cambria Math"/>
-          </w:rPr>
-          <m:t>-0.46</m:t>
-        </m:r>
-        <m:r>
-          <w:rPr>
-            <w:rFonts w:ascii="Cambria Math" w:hAnsi="Cambria Math"/>
-          </w:rPr>
-          <m:t>5</m:t>
+          <m:t>=-0.465</m:t>
         </m:r>
         <m:sSub>
           <m:sSubPr>
@@ -19815,13 +19745,7 @@
           <w:rPr>
             <w:rFonts w:ascii="Cambria Math" w:hAnsi="Cambria Math"/>
           </w:rPr>
-          <m:t>+</m:t>
-        </m:r>
-        <m:r>
-          <w:rPr>
-            <w:rFonts w:ascii="Cambria Math" w:hAnsi="Cambria Math"/>
-          </w:rPr>
-          <m:t>0.444</m:t>
+          <m:t>+0.444</m:t>
         </m:r>
         <m:sSub>
           <m:sSubPr>
@@ -19853,13 +19777,7 @@
           <w:rPr>
             <w:rFonts w:ascii="Cambria Math" w:hAnsi="Cambria Math"/>
           </w:rPr>
-          <m:t>+</m:t>
-        </m:r>
-        <m:r>
-          <w:rPr>
-            <w:rFonts w:ascii="Cambria Math" w:hAnsi="Cambria Math"/>
-          </w:rPr>
-          <m:t>0.407</m:t>
+          <m:t>+0.407</m:t>
         </m:r>
         <m:sSub>
           <m:sSubPr>
@@ -19923,13 +19841,7 @@
           <w:rPr>
             <w:rFonts w:ascii="Cambria Math" w:hAnsi="Cambria Math"/>
           </w:rPr>
-          <m:t>-0.20</m:t>
-        </m:r>
-        <m:r>
-          <w:rPr>
-            <w:rFonts w:ascii="Cambria Math" w:hAnsi="Cambria Math"/>
-          </w:rPr>
-          <m:t>4</m:t>
+          <m:t>-0.204</m:t>
         </m:r>
         <m:sSub>
           <m:sSubPr>
@@ -19961,19 +19873,7 @@
           <w:rPr>
             <w:rFonts w:ascii="Cambria Math" w:hAnsi="Cambria Math"/>
           </w:rPr>
-          <m:t>+</m:t>
-        </m:r>
-        <m:r>
-          <w:rPr>
-            <w:rFonts w:ascii="Cambria Math" w:hAnsi="Cambria Math"/>
-          </w:rPr>
-          <m:t>0.16</m:t>
-        </m:r>
-        <m:r>
-          <w:rPr>
-            <w:rFonts w:ascii="Cambria Math" w:hAnsi="Cambria Math"/>
-          </w:rPr>
-          <m:t>7</m:t>
+          <m:t>+0.167</m:t>
         </m:r>
         <m:sSub>
           <m:sSubPr>
@@ -20101,25 +20001,7 @@
           <w:rPr>
             <w:rFonts w:ascii="Cambria Math" w:hAnsi="Cambria Math"/>
           </w:rPr>
-          <m:t>+0.2</m:t>
-        </m:r>
-        <m:r>
-          <w:rPr>
-            <w:rFonts w:ascii="Cambria Math" w:hAnsi="Cambria Math"/>
-          </w:rPr>
-          <m:t>4</m:t>
-        </m:r>
-        <m:r>
-          <w:rPr>
-            <w:rFonts w:ascii="Cambria Math" w:hAnsi="Cambria Math"/>
-          </w:rPr>
-          <m:t>=0</m:t>
-        </m:r>
-        <m:r>
-          <w:rPr>
-            <w:rFonts w:ascii="Cambria Math" w:hAnsi="Cambria Math"/>
-          </w:rPr>
-          <m:t xml:space="preserve"> </m:t>
+          <m:t xml:space="preserve">+0.24=0 </m:t>
         </m:r>
       </m:oMath>
       <w:r>
@@ -20167,13 +20049,7 @@
           <w:rPr>
             <w:rFonts w:ascii="Cambria Math" w:hAnsi="Cambria Math"/>
           </w:rPr>
-          <m:t>=</m:t>
-        </m:r>
-        <m:r>
-          <w:rPr>
-            <w:rFonts w:ascii="Cambria Math" w:hAnsi="Cambria Math"/>
-          </w:rPr>
-          <m:t>-0.115</m:t>
+          <m:t>=-0.115</m:t>
         </m:r>
         <m:sSub>
           <m:sSubPr>
@@ -20205,13 +20081,7 @@
           <w:rPr>
             <w:rFonts w:ascii="Cambria Math" w:hAnsi="Cambria Math"/>
           </w:rPr>
-          <m:t>-0.24</m:t>
-        </m:r>
-        <m:r>
-          <w:rPr>
-            <w:rFonts w:ascii="Cambria Math" w:hAnsi="Cambria Math"/>
-          </w:rPr>
-          <m:t>2</m:t>
+          <m:t>-0.242</m:t>
         </m:r>
         <m:sSub>
           <m:sSubPr>
@@ -20275,13 +20145,7 @@
           <w:rPr>
             <w:rFonts w:ascii="Cambria Math" w:hAnsi="Cambria Math"/>
           </w:rPr>
-          <m:t>-0.56</m:t>
-        </m:r>
-        <m:r>
-          <w:rPr>
-            <w:rFonts w:ascii="Cambria Math" w:hAnsi="Cambria Math"/>
-          </w:rPr>
-          <m:t>2</m:t>
+          <m:t>-0.562</m:t>
         </m:r>
         <m:sSub>
           <m:sSubPr>
@@ -20377,19 +20241,7 @@
           <w:rPr>
             <w:rFonts w:ascii="Cambria Math" w:hAnsi="Cambria Math"/>
           </w:rPr>
-          <m:t>+</m:t>
-        </m:r>
-        <m:r>
-          <w:rPr>
-            <w:rFonts w:ascii="Cambria Math" w:hAnsi="Cambria Math"/>
-          </w:rPr>
-          <m:t>0.2</m:t>
-        </m:r>
-        <m:r>
-          <w:rPr>
-            <w:rFonts w:ascii="Cambria Math" w:hAnsi="Cambria Math"/>
-          </w:rPr>
-          <m:t>80</m:t>
+          <m:t>+0.280</m:t>
         </m:r>
         <m:sSub>
           <m:sSubPr>
@@ -20453,13 +20305,7 @@
           <w:rPr>
             <w:rFonts w:ascii="Cambria Math" w:hAnsi="Cambria Math"/>
           </w:rPr>
-          <m:t>-0.12</m:t>
-        </m:r>
-        <m:r>
-          <w:rPr>
-            <w:rFonts w:ascii="Cambria Math" w:hAnsi="Cambria Math"/>
-          </w:rPr>
-          <m:t>2</m:t>
+          <m:t>-0.122</m:t>
         </m:r>
         <m:sSub>
           <m:sSubPr>
@@ -20491,13 +20337,7 @@
           <w:rPr>
             <w:rFonts w:ascii="Cambria Math" w:hAnsi="Cambria Math"/>
           </w:rPr>
-          <m:t>+</m:t>
-        </m:r>
-        <m:r>
-          <w:rPr>
-            <w:rFonts w:ascii="Cambria Math" w:hAnsi="Cambria Math"/>
-          </w:rPr>
-          <m:t>0.322</m:t>
+          <m:t>+0.322</m:t>
         </m:r>
         <m:sSub>
           <m:sSubPr>
@@ -20529,13 +20369,7 @@
           <w:rPr>
             <w:rFonts w:ascii="Cambria Math" w:hAnsi="Cambria Math"/>
           </w:rPr>
-          <m:t>+</m:t>
-        </m:r>
-        <m:r>
-          <w:rPr>
-            <w:rFonts w:ascii="Cambria Math" w:hAnsi="Cambria Math"/>
-          </w:rPr>
-          <m:t>0.159</m:t>
+          <m:t>+0.159</m:t>
         </m:r>
         <m:sSub>
           <m:sSubPr>
@@ -20600,13 +20434,7 @@
           <w:rPr>
             <w:rFonts w:ascii="Cambria Math" w:hAnsi="Cambria Math"/>
           </w:rPr>
-          <m:t>-0.46</m:t>
-        </m:r>
-        <m:r>
-          <w:rPr>
-            <w:rFonts w:ascii="Cambria Math" w:hAnsi="Cambria Math"/>
-          </w:rPr>
-          <m:t>5</m:t>
+          <m:t>-0.465</m:t>
         </m:r>
         <m:sSub>
           <m:sSubPr>
@@ -20702,13 +20530,7 @@
           <w:rPr>
             <w:rFonts w:ascii="Cambria Math" w:hAnsi="Cambria Math"/>
           </w:rPr>
-          <m:t>+</m:t>
-        </m:r>
-        <m:r>
-          <w:rPr>
-            <w:rFonts w:ascii="Cambria Math" w:hAnsi="Cambria Math"/>
-          </w:rPr>
-          <m:t>0.444</m:t>
+          <m:t>+0.444</m:t>
         </m:r>
         <m:sSub>
           <m:sSubPr>
@@ -20740,13 +20562,7 @@
           <w:rPr>
             <w:rFonts w:ascii="Cambria Math" w:hAnsi="Cambria Math"/>
           </w:rPr>
-          <m:t>+</m:t>
-        </m:r>
-        <m:r>
-          <w:rPr>
-            <w:rFonts w:ascii="Cambria Math" w:hAnsi="Cambria Math"/>
-          </w:rPr>
-          <m:t>0.407</m:t>
+          <m:t>+0.407</m:t>
         </m:r>
         <m:sSub>
           <m:sSubPr>
@@ -20810,13 +20626,7 @@
           <w:rPr>
             <w:rFonts w:ascii="Cambria Math" w:hAnsi="Cambria Math"/>
           </w:rPr>
-          <m:t>-0.20</m:t>
-        </m:r>
-        <m:r>
-          <w:rPr>
-            <w:rFonts w:ascii="Cambria Math" w:hAnsi="Cambria Math"/>
-          </w:rPr>
-          <m:t>4</m:t>
+          <m:t>-0.204</m:t>
         </m:r>
         <m:sSub>
           <m:sSubPr>
@@ -20848,19 +20658,7 @@
           <w:rPr>
             <w:rFonts w:ascii="Cambria Math" w:hAnsi="Cambria Math"/>
           </w:rPr>
-          <m:t>+</m:t>
-        </m:r>
-        <m:r>
-          <w:rPr>
-            <w:rFonts w:ascii="Cambria Math" w:hAnsi="Cambria Math"/>
-          </w:rPr>
-          <m:t>0.16</m:t>
-        </m:r>
-        <m:r>
-          <w:rPr>
-            <w:rFonts w:ascii="Cambria Math" w:hAnsi="Cambria Math"/>
-          </w:rPr>
-          <m:t>7</m:t>
+          <m:t>+0.167</m:t>
         </m:r>
         <m:sSub>
           <m:sSubPr>
@@ -20988,25 +20786,7 @@
           <w:rPr>
             <w:rFonts w:ascii="Cambria Math" w:hAnsi="Cambria Math"/>
           </w:rPr>
-          <m:t>&gt;-</m:t>
-        </m:r>
-        <m:r>
-          <w:rPr>
-            <w:rFonts w:ascii="Cambria Math" w:hAnsi="Cambria Math"/>
-          </w:rPr>
-          <m:t>0.24</m:t>
-        </m:r>
-        <m:r>
-          <w:rPr>
-            <w:rFonts w:ascii="Cambria Math" w:hAnsi="Cambria Math"/>
-          </w:rPr>
-          <m:t>, то ФЖ</m:t>
-        </m:r>
-        <m:r>
-          <w:rPr>
-            <w:rFonts w:ascii="Cambria Math" w:hAnsi="Cambria Math"/>
-          </w:rPr>
-          <m:t xml:space="preserve"> </m:t>
+          <m:t xml:space="preserve">&gt;-0.24, то ФЖ </m:t>
         </m:r>
       </m:oMath>
       <w:r>
@@ -21029,13 +20809,7 @@
           <w:rPr>
             <w:rFonts w:ascii="Cambria Math" w:hAnsi="Cambria Math"/>
           </w:rPr>
-          <m:t>-0.46</m:t>
-        </m:r>
-        <m:r>
-          <w:rPr>
-            <w:rFonts w:ascii="Cambria Math" w:hAnsi="Cambria Math"/>
-          </w:rPr>
-          <m:t>5</m:t>
+          <m:t>-0.465</m:t>
         </m:r>
         <m:sSub>
           <m:sSubPr>
@@ -21131,13 +20905,7 @@
           <w:rPr>
             <w:rFonts w:ascii="Cambria Math" w:hAnsi="Cambria Math"/>
           </w:rPr>
-          <m:t>+</m:t>
-        </m:r>
-        <m:r>
-          <w:rPr>
-            <w:rFonts w:ascii="Cambria Math" w:hAnsi="Cambria Math"/>
-          </w:rPr>
-          <m:t>0.444</m:t>
+          <m:t>+0.444</m:t>
         </m:r>
         <m:sSub>
           <m:sSubPr>
@@ -21169,13 +20937,7 @@
           <w:rPr>
             <w:rFonts w:ascii="Cambria Math" w:hAnsi="Cambria Math"/>
           </w:rPr>
-          <m:t>+</m:t>
-        </m:r>
-        <m:r>
-          <w:rPr>
-            <w:rFonts w:ascii="Cambria Math" w:hAnsi="Cambria Math"/>
-          </w:rPr>
-          <m:t>0.407</m:t>
+          <m:t>+0.407</m:t>
         </m:r>
         <m:sSub>
           <m:sSubPr>
@@ -21239,13 +21001,7 @@
           <w:rPr>
             <w:rFonts w:ascii="Cambria Math" w:hAnsi="Cambria Math"/>
           </w:rPr>
-          <m:t>-0.20</m:t>
-        </m:r>
-        <m:r>
-          <w:rPr>
-            <w:rFonts w:ascii="Cambria Math" w:hAnsi="Cambria Math"/>
-          </w:rPr>
-          <m:t>4</m:t>
+          <m:t>-0.204</m:t>
         </m:r>
         <m:sSub>
           <m:sSubPr>
@@ -21277,19 +21033,7 @@
           <w:rPr>
             <w:rFonts w:ascii="Cambria Math" w:hAnsi="Cambria Math"/>
           </w:rPr>
-          <m:t>+</m:t>
-        </m:r>
-        <m:r>
-          <w:rPr>
-            <w:rFonts w:ascii="Cambria Math" w:hAnsi="Cambria Math"/>
-          </w:rPr>
-          <m:t>0.16</m:t>
-        </m:r>
-        <m:r>
-          <w:rPr>
-            <w:rFonts w:ascii="Cambria Math" w:hAnsi="Cambria Math"/>
-          </w:rPr>
-          <m:t>7</m:t>
+          <m:t>+0.167</m:t>
         </m:r>
         <m:sSub>
           <m:sSubPr>
@@ -21417,25 +21161,7 @@
           <w:rPr>
             <w:rFonts w:ascii="Cambria Math" w:hAnsi="Cambria Math"/>
           </w:rPr>
-          <m:t>&lt;</m:t>
-        </m:r>
-        <m:r>
-          <w:rPr>
-            <w:rFonts w:ascii="Cambria Math" w:hAnsi="Cambria Math"/>
-          </w:rPr>
-          <m:t xml:space="preserve">-0.24, то </m:t>
-        </m:r>
-        <m:r>
-          <w:rPr>
-            <w:rFonts w:ascii="Cambria Math" w:hAnsi="Cambria Math"/>
-          </w:rPr>
-          <m:t>НР+ЖТ</m:t>
-        </m:r>
-        <m:r>
-          <w:rPr>
-            <w:rFonts w:ascii="Cambria Math" w:hAnsi="Cambria Math"/>
-          </w:rPr>
-          <m:t xml:space="preserve"> </m:t>
+          <m:t xml:space="preserve">&lt;-0.24, то НР+ЖТ </m:t>
         </m:r>
       </m:oMath>
       <w:r>
@@ -21492,13 +21218,7 @@
           <w:rPr>
             <w:rFonts w:ascii="Cambria Math" w:hAnsi="Cambria Math"/>
           </w:rPr>
-          <m:t>-0.24</m:t>
-        </m:r>
-        <m:r>
-          <w:rPr>
-            <w:rFonts w:ascii="Cambria Math" w:hAnsi="Cambria Math"/>
-          </w:rPr>
-          <m:t>2</m:t>
+          <m:t>-0.242</m:t>
         </m:r>
         <m:sSub>
           <m:sSubPr>
@@ -21562,13 +21282,7 @@
           <w:rPr>
             <w:rFonts w:ascii="Cambria Math" w:hAnsi="Cambria Math"/>
           </w:rPr>
-          <m:t>-0.56</m:t>
-        </m:r>
-        <m:r>
-          <w:rPr>
-            <w:rFonts w:ascii="Cambria Math" w:hAnsi="Cambria Math"/>
-          </w:rPr>
-          <m:t>2</m:t>
+          <m:t>-0.562</m:t>
         </m:r>
         <m:sSub>
           <m:sSubPr>
@@ -21664,19 +21378,7 @@
           <w:rPr>
             <w:rFonts w:ascii="Cambria Math" w:hAnsi="Cambria Math"/>
           </w:rPr>
-          <m:t>+</m:t>
-        </m:r>
-        <m:r>
-          <w:rPr>
-            <w:rFonts w:ascii="Cambria Math" w:hAnsi="Cambria Math"/>
-          </w:rPr>
-          <m:t>0.2</m:t>
-        </m:r>
-        <m:r>
-          <w:rPr>
-            <w:rFonts w:ascii="Cambria Math" w:hAnsi="Cambria Math"/>
-          </w:rPr>
-          <m:t>80</m:t>
+          <m:t>+0.280</m:t>
         </m:r>
         <m:sSub>
           <m:sSubPr>
@@ -21740,13 +21442,7 @@
           <w:rPr>
             <w:rFonts w:ascii="Cambria Math" w:hAnsi="Cambria Math"/>
           </w:rPr>
-          <m:t>-0.12</m:t>
-        </m:r>
-        <m:r>
-          <w:rPr>
-            <w:rFonts w:ascii="Cambria Math" w:hAnsi="Cambria Math"/>
-          </w:rPr>
-          <m:t>2</m:t>
+          <m:t>-0.122</m:t>
         </m:r>
         <m:sSub>
           <m:sSubPr>
@@ -21778,13 +21474,7 @@
           <w:rPr>
             <w:rFonts w:ascii="Cambria Math" w:hAnsi="Cambria Math"/>
           </w:rPr>
-          <m:t>+</m:t>
-        </m:r>
-        <m:r>
-          <w:rPr>
-            <w:rFonts w:ascii="Cambria Math" w:hAnsi="Cambria Math"/>
-          </w:rPr>
-          <m:t>0.322</m:t>
+          <m:t>+0.322</m:t>
         </m:r>
         <m:sSub>
           <m:sSubPr>
@@ -21816,13 +21506,7 @@
           <w:rPr>
             <w:rFonts w:ascii="Cambria Math" w:hAnsi="Cambria Math"/>
           </w:rPr>
-          <m:t>+</m:t>
-        </m:r>
-        <m:r>
-          <w:rPr>
-            <w:rFonts w:ascii="Cambria Math" w:hAnsi="Cambria Math"/>
-          </w:rPr>
-          <m:t>0.159</m:t>
+          <m:t>+0.159</m:t>
         </m:r>
         <m:sSub>
           <m:sSubPr>
@@ -21854,19 +21538,7 @@
           <w:rPr>
             <w:rFonts w:ascii="Cambria Math" w:hAnsi="Cambria Math"/>
           </w:rPr>
-          <m:t>&gt;-</m:t>
-        </m:r>
-        <m:r>
-          <w:rPr>
-            <w:rFonts w:ascii="Cambria Math" w:hAnsi="Cambria Math"/>
-          </w:rPr>
-          <m:t>0.25</m:t>
-        </m:r>
-        <m:r>
-          <w:rPr>
-            <w:rFonts w:ascii="Cambria Math" w:hAnsi="Cambria Math"/>
-          </w:rPr>
-          <m:t>, то НР</m:t>
+          <m:t>&gt;-0.25, то НР</m:t>
         </m:r>
       </m:oMath>
       <w:r>
@@ -21920,13 +21592,7 @@
           <w:rPr>
             <w:rFonts w:ascii="Cambria Math" w:hAnsi="Cambria Math"/>
           </w:rPr>
-          <m:t>-0.24</m:t>
-        </m:r>
-        <m:r>
-          <w:rPr>
-            <w:rFonts w:ascii="Cambria Math" w:hAnsi="Cambria Math"/>
-          </w:rPr>
-          <m:t>2</m:t>
+          <m:t>-0.242</m:t>
         </m:r>
         <m:sSub>
           <m:sSubPr>
@@ -21990,13 +21656,7 @@
           <w:rPr>
             <w:rFonts w:ascii="Cambria Math" w:hAnsi="Cambria Math"/>
           </w:rPr>
-          <m:t>-0.56</m:t>
-        </m:r>
-        <m:r>
-          <w:rPr>
-            <w:rFonts w:ascii="Cambria Math" w:hAnsi="Cambria Math"/>
-          </w:rPr>
-          <m:t>2</m:t>
+          <m:t>-0.562</m:t>
         </m:r>
         <m:sSub>
           <m:sSubPr>
@@ -22092,19 +21752,7 @@
           <w:rPr>
             <w:rFonts w:ascii="Cambria Math" w:hAnsi="Cambria Math"/>
           </w:rPr>
-          <m:t>+</m:t>
-        </m:r>
-        <m:r>
-          <w:rPr>
-            <w:rFonts w:ascii="Cambria Math" w:hAnsi="Cambria Math"/>
-          </w:rPr>
-          <m:t>0.2</m:t>
-        </m:r>
-        <m:r>
-          <w:rPr>
-            <w:rFonts w:ascii="Cambria Math" w:hAnsi="Cambria Math"/>
-          </w:rPr>
-          <m:t>80</m:t>
+          <m:t>+0.280</m:t>
         </m:r>
         <m:sSub>
           <m:sSubPr>
@@ -22168,13 +21816,7 @@
           <w:rPr>
             <w:rFonts w:ascii="Cambria Math" w:hAnsi="Cambria Math"/>
           </w:rPr>
-          <m:t>-0.12</m:t>
-        </m:r>
-        <m:r>
-          <w:rPr>
-            <w:rFonts w:ascii="Cambria Math" w:hAnsi="Cambria Math"/>
-          </w:rPr>
-          <m:t>2</m:t>
+          <m:t>-0.122</m:t>
         </m:r>
         <m:sSub>
           <m:sSubPr>
@@ -22206,13 +21848,7 @@
           <w:rPr>
             <w:rFonts w:ascii="Cambria Math" w:hAnsi="Cambria Math"/>
           </w:rPr>
-          <m:t>+</m:t>
-        </m:r>
-        <m:r>
-          <w:rPr>
-            <w:rFonts w:ascii="Cambria Math" w:hAnsi="Cambria Math"/>
-          </w:rPr>
-          <m:t>0.322</m:t>
+          <m:t>+0.322</m:t>
         </m:r>
         <m:sSub>
           <m:sSubPr>
@@ -22244,13 +21880,7 @@
           <w:rPr>
             <w:rFonts w:ascii="Cambria Math" w:hAnsi="Cambria Math"/>
           </w:rPr>
-          <m:t>+</m:t>
-        </m:r>
-        <m:r>
-          <w:rPr>
-            <w:rFonts w:ascii="Cambria Math" w:hAnsi="Cambria Math"/>
-          </w:rPr>
-          <m:t>0.159</m:t>
+          <m:t>+0.159</m:t>
         </m:r>
         <m:sSub>
           <m:sSubPr>
@@ -22282,25 +21912,7 @@
           <w:rPr>
             <w:rFonts w:ascii="Cambria Math" w:hAnsi="Cambria Math"/>
           </w:rPr>
-          <m:t>&lt;</m:t>
-        </m:r>
-        <m:r>
-          <w:rPr>
-            <w:rFonts w:ascii="Cambria Math" w:hAnsi="Cambria Math"/>
-          </w:rPr>
-          <m:t>-</m:t>
-        </m:r>
-        <m:r>
-          <w:rPr>
-            <w:rFonts w:ascii="Cambria Math" w:hAnsi="Cambria Math"/>
-          </w:rPr>
-          <m:t xml:space="preserve">0.25, то </m:t>
-        </m:r>
-        <m:r>
-          <w:rPr>
-            <w:rFonts w:ascii="Cambria Math" w:hAnsi="Cambria Math"/>
-          </w:rPr>
-          <m:t>ЖТ</m:t>
+          <m:t>&lt;-0.25, то ЖТ</m:t>
         </m:r>
       </m:oMath>
       <w:r>
@@ -22353,13 +21965,7 @@
           <w:rPr>
             <w:rFonts w:ascii="Cambria Math" w:hAnsi="Cambria Math"/>
           </w:rPr>
-          <m:t>&gt;-0.</m:t>
-        </m:r>
-        <m:r>
-          <w:rPr>
-            <w:rFonts w:ascii="Cambria Math" w:hAnsi="Cambria Math"/>
-          </w:rPr>
-          <m:t>24</m:t>
+          <m:t>&gt;-0.24</m:t>
         </m:r>
       </m:oMath>
       <w:r>
@@ -22395,19 +22001,7 @@
           <w:rPr>
             <w:rFonts w:ascii="Cambria Math" w:hAnsi="Cambria Math"/>
           </w:rPr>
-          <m:t>&lt; - </m:t>
-        </m:r>
-        <m:r>
-          <w:rPr>
-            <w:rFonts w:ascii="Cambria Math" w:hAnsi="Cambria Math"/>
-          </w:rPr>
-          <m:t>0.</m:t>
-        </m:r>
-        <m:r>
-          <w:rPr>
-            <w:rFonts w:ascii="Cambria Math" w:hAnsi="Cambria Math"/>
-          </w:rPr>
-          <m:t>25</m:t>
+          <m:t>&lt; - 0.25</m:t>
         </m:r>
       </m:oMath>
       <w:r>
@@ -22419,8 +22013,1808 @@
         <w:pStyle w:val="Times142"/>
       </w:pPr>
     </w:p>
+    <w:p>
+      <w:pPr>
+        <w:spacing w:after="160" w:line="259" w:lineRule="auto"/>
+        <w:rPr>
+          <w:sz w:val="28"/>
+        </w:rPr>
+      </w:pPr>
+      <w:r>
+        <w:br w:type="page"/>
+      </w:r>
+    </w:p>
+    <w:p>
+      <w:pPr>
+        <w:pStyle w:val="1"/>
+      </w:pPr>
+      <w:r>
+        <w:lastRenderedPageBreak/>
+        <w:t>Метод классификации по дискриминантному анализу с использованием критерия Фишера</w:t>
+      </w:r>
+    </w:p>
+    <w:p>
+      <w:pPr>
+        <w:pStyle w:val="Times142"/>
+      </w:pPr>
+    </w:p>
+    <w:p>
+      <w:pPr>
+        <w:pStyle w:val="Times142"/>
+      </w:pPr>
+      <w:r>
+        <w:t xml:space="preserve">Классификатором по дискриминантному анализу с использованием критерия Фишера называют такой классификатор, который посредствам понижения размерности пространства признаков позволяет </w:t>
+      </w:r>
+      <w:r>
+        <w:t>производить разделение классов наилучшим образом. Основная идея</w:t>
+      </w:r>
+      <w:r>
+        <w:t xml:space="preserve"> </w:t>
+      </w:r>
+      <w:r>
+        <w:t>заключается в предположении о многомерном нормальном распределении признаков внутри классов и поиске их линейного преобразования, которое максимизирует межклассовую дисперсию и минимизирует внутриклассовую.</w:t>
+      </w:r>
+    </w:p>
+    <w:p>
+      <w:pPr>
+        <w:pStyle w:val="Times142"/>
+      </w:pPr>
+      <w:r>
+        <w:t xml:space="preserve">Данный подход основан на применении того же критерия оптимизации </w:t>
+      </w:r>
+      <m:oMath>
+        <m:r>
+          <w:rPr>
+            <w:rFonts w:ascii="Cambria Math" w:hAnsi="Cambria Math"/>
+          </w:rPr>
+          <m:t>J</m:t>
+        </m:r>
+      </m:oMath>
+      <w:r>
+        <w:t xml:space="preserve"> и обобщении определений для матриц разброса между классами и внутри классов. Критерий </w:t>
+      </w:r>
+      <m:oMath>
+        <m:r>
+          <w:rPr>
+            <w:rFonts w:ascii="Cambria Math" w:hAnsi="Cambria Math"/>
+          </w:rPr>
+          <m:t>J</m:t>
+        </m:r>
+      </m:oMath>
+      <w:r>
+        <w:t>, оценивающий степень разделения заданных классов сигналов, в общем виде может задаваться следом матрицы</w:t>
+      </w:r>
+    </w:p>
+    <w:p>
+      <w:pPr>
+        <w:pStyle w:val="Times142"/>
+      </w:pPr>
+      <m:oMathPara>
+        <m:oMath>
+          <m:r>
+            <w:rPr>
+              <w:rFonts w:ascii="Cambria Math" w:hAnsi="Cambria Math"/>
+            </w:rPr>
+            <m:t>J=tr</m:t>
+          </m:r>
+          <m:d>
+            <m:dPr>
+              <m:ctrlPr>
+                <w:rPr>
+                  <w:rFonts w:ascii="Cambria Math" w:hAnsi="Cambria Math"/>
+                  <w:i/>
+                </w:rPr>
+              </m:ctrlPr>
+            </m:dPr>
+            <m:e>
+              <m:sSubSup>
+                <m:sSubSupPr>
+                  <m:ctrlPr>
+                    <w:rPr>
+                      <w:rFonts w:ascii="Cambria Math" w:hAnsi="Cambria Math"/>
+                      <w:i/>
+                    </w:rPr>
+                  </m:ctrlPr>
+                </m:sSubSupPr>
+                <m:e>
+                  <m:r>
+                    <w:rPr>
+                      <w:rFonts w:ascii="Cambria Math" w:hAnsi="Cambria Math"/>
+                    </w:rPr>
+                    <m:t>S</m:t>
+                  </m:r>
+                </m:e>
+                <m:sub>
+                  <m:r>
+                    <w:rPr>
+                      <w:rFonts w:ascii="Cambria Math" w:hAnsi="Cambria Math"/>
+                    </w:rPr>
+                    <m:t>W</m:t>
+                  </m:r>
+                </m:sub>
+                <m:sup>
+                  <m:r>
+                    <w:rPr>
+                      <w:rFonts w:ascii="Cambria Math" w:hAnsi="Cambria Math"/>
+                    </w:rPr>
+                    <m:t>-1</m:t>
+                  </m:r>
+                </m:sup>
+              </m:sSubSup>
+              <m:sSub>
+                <m:sSubPr>
+                  <m:ctrlPr>
+                    <w:rPr>
+                      <w:rFonts w:ascii="Cambria Math" w:hAnsi="Cambria Math"/>
+                      <w:i/>
+                    </w:rPr>
+                  </m:ctrlPr>
+                </m:sSubPr>
+                <m:e>
+                  <m:r>
+                    <w:rPr>
+                      <w:rFonts w:ascii="Cambria Math" w:hAnsi="Cambria Math"/>
+                    </w:rPr>
+                    <m:t>S</m:t>
+                  </m:r>
+                </m:e>
+                <m:sub>
+                  <m:r>
+                    <w:rPr>
+                      <w:rFonts w:ascii="Cambria Math" w:hAnsi="Cambria Math"/>
+                    </w:rPr>
+                    <m:t>B</m:t>
+                  </m:r>
+                </m:sub>
+              </m:sSub>
+            </m:e>
+          </m:d>
+          <m:r>
+            <w:rPr>
+              <w:rFonts w:ascii="Cambria Math" w:hAnsi="Cambria Math"/>
+            </w:rPr>
+            <m:t>,</m:t>
+          </m:r>
+        </m:oMath>
+      </m:oMathPara>
+    </w:p>
+    <w:p>
+      <w:pPr>
+        <w:pStyle w:val="Times142"/>
+      </w:pPr>
+      <w:r>
+        <w:t xml:space="preserve">где </w:t>
+      </w:r>
+      <m:oMath>
+        <m:sSub>
+          <m:sSubPr>
+            <m:ctrlPr>
+              <w:rPr>
+                <w:rFonts w:ascii="Cambria Math" w:hAnsi="Cambria Math"/>
+                <w:i/>
+              </w:rPr>
+            </m:ctrlPr>
+          </m:sSubPr>
+          <m:e>
+            <m:r>
+              <w:rPr>
+                <w:rFonts w:ascii="Cambria Math" w:hAnsi="Cambria Math"/>
+              </w:rPr>
+              <m:t>S</m:t>
+            </m:r>
+          </m:e>
+          <m:sub>
+            <m:r>
+              <w:rPr>
+                <w:rFonts w:ascii="Cambria Math" w:hAnsi="Cambria Math"/>
+              </w:rPr>
+              <m:t>B</m:t>
+            </m:r>
+          </m:sub>
+        </m:sSub>
+      </m:oMath>
+      <w:r>
+        <w:t xml:space="preserve"> – </w:t>
+      </w:r>
+      <w:r>
+        <w:t>матрица рассеяния между классами;</w:t>
+      </w:r>
+      <w:r>
+        <w:t xml:space="preserve"> </w:t>
+      </w:r>
+      <m:oMath>
+        <m:sSub>
+          <m:sSubPr>
+            <m:ctrlPr>
+              <w:rPr>
+                <w:rFonts w:ascii="Cambria Math" w:hAnsi="Cambria Math"/>
+                <w:i/>
+              </w:rPr>
+            </m:ctrlPr>
+          </m:sSubPr>
+          <m:e>
+            <m:r>
+              <w:rPr>
+                <w:rFonts w:ascii="Cambria Math" w:hAnsi="Cambria Math"/>
+              </w:rPr>
+              <m:t>S</m:t>
+            </m:r>
+          </m:e>
+          <m:sub>
+            <m:r>
+              <w:rPr>
+                <w:rFonts w:ascii="Cambria Math" w:hAnsi="Cambria Math"/>
+                <w:lang w:val="en-US"/>
+              </w:rPr>
+              <m:t>W</m:t>
+            </m:r>
+          </m:sub>
+        </m:sSub>
+      </m:oMath>
+      <w:r>
+        <w:t xml:space="preserve"> –</w:t>
+      </w:r>
+      <w:r>
+        <w:t xml:space="preserve"> обобщенная матрица рассеяния внутри классов, либо отношением определителей матриц</w:t>
+      </w:r>
+      <w:r>
+        <w:t>.</w:t>
+      </w:r>
+    </w:p>
+    <w:p>
+      <w:pPr>
+        <w:pStyle w:val="Times142"/>
+      </w:pPr>
+      <w:r>
+        <w:t xml:space="preserve">Матрица </w:t>
+      </w:r>
+      <m:oMath>
+        <m:sSub>
+          <m:sSubPr>
+            <m:ctrlPr>
+              <w:rPr>
+                <w:rFonts w:ascii="Cambria Math" w:hAnsi="Cambria Math"/>
+                <w:i/>
+              </w:rPr>
+            </m:ctrlPr>
+          </m:sSubPr>
+          <m:e>
+            <m:r>
+              <w:rPr>
+                <w:rFonts w:ascii="Cambria Math" w:hAnsi="Cambria Math"/>
+              </w:rPr>
+              <m:t>S</m:t>
+            </m:r>
+          </m:e>
+          <m:sub>
+            <m:r>
+              <w:rPr>
+                <w:rFonts w:ascii="Cambria Math" w:hAnsi="Cambria Math"/>
+              </w:rPr>
+              <m:t>B</m:t>
+            </m:r>
+          </m:sub>
+        </m:sSub>
+      </m:oMath>
+      <w:r>
+        <w:t xml:space="preserve"> задаётся в следующем виде:</w:t>
+      </w:r>
+    </w:p>
+    <w:p>
+      <w:pPr>
+        <w:pStyle w:val="Times142"/>
+      </w:pPr>
+      <m:oMathPara>
+        <m:oMath>
+          <m:sSub>
+            <m:sSubPr>
+              <m:ctrlPr>
+                <w:rPr>
+                  <w:rFonts w:ascii="Cambria Math" w:hAnsi="Cambria Math"/>
+                  <w:i/>
+                </w:rPr>
+              </m:ctrlPr>
+            </m:sSubPr>
+            <m:e>
+              <m:r>
+                <w:rPr>
+                  <w:rFonts w:ascii="Cambria Math" w:hAnsi="Cambria Math"/>
+                </w:rPr>
+                <m:t>S</m:t>
+              </m:r>
+            </m:e>
+            <m:sub>
+              <m:r>
+                <w:rPr>
+                  <w:rFonts w:ascii="Cambria Math" w:hAnsi="Cambria Math"/>
+                </w:rPr>
+                <m:t>B</m:t>
+              </m:r>
+            </m:sub>
+          </m:sSub>
+          <m:r>
+            <w:rPr>
+              <w:rFonts w:ascii="Cambria Math" w:hAnsi="Cambria Math"/>
+            </w:rPr>
+            <m:t>=</m:t>
+          </m:r>
+          <m:nary>
+            <m:naryPr>
+              <m:chr m:val="∑"/>
+              <m:limLoc m:val="undOvr"/>
+              <m:ctrlPr>
+                <w:rPr>
+                  <w:rFonts w:ascii="Cambria Math" w:hAnsi="Cambria Math"/>
+                  <w:i/>
+                </w:rPr>
+              </m:ctrlPr>
+            </m:naryPr>
+            <m:sub>
+              <m:r>
+                <w:rPr>
+                  <w:rFonts w:ascii="Cambria Math" w:hAnsi="Cambria Math"/>
+                </w:rPr>
+                <m:t>i=1</m:t>
+              </m:r>
+            </m:sub>
+            <m:sup>
+              <m:r>
+                <w:rPr>
+                  <w:rFonts w:ascii="Cambria Math" w:hAnsi="Cambria Math"/>
+                </w:rPr>
+                <m:t>c</m:t>
+              </m:r>
+            </m:sup>
+            <m:e>
+              <m:sSub>
+                <m:sSubPr>
+                  <m:ctrlPr>
+                    <w:rPr>
+                      <w:rFonts w:ascii="Cambria Math" w:hAnsi="Cambria Math"/>
+                      <w:i/>
+                    </w:rPr>
+                  </m:ctrlPr>
+                </m:sSubPr>
+                <m:e>
+                  <m:r>
+                    <w:rPr>
+                      <w:rFonts w:ascii="Cambria Math" w:hAnsi="Cambria Math"/>
+                    </w:rPr>
+                    <m:t>p</m:t>
+                  </m:r>
+                </m:e>
+                <m:sub>
+                  <m:r>
+                    <w:rPr>
+                      <w:rFonts w:ascii="Cambria Math" w:hAnsi="Cambria Math"/>
+                    </w:rPr>
+                    <m:t>i</m:t>
+                  </m:r>
+                </m:sub>
+              </m:sSub>
+              <m:d>
+                <m:dPr>
+                  <m:ctrlPr>
+                    <w:rPr>
+                      <w:rFonts w:ascii="Cambria Math" w:hAnsi="Cambria Math"/>
+                      <w:i/>
+                    </w:rPr>
+                  </m:ctrlPr>
+                </m:dPr>
+                <m:e>
+                  <m:sSub>
+                    <m:sSubPr>
+                      <m:ctrlPr>
+                        <w:rPr>
+                          <w:rFonts w:ascii="Cambria Math" w:hAnsi="Cambria Math"/>
+                          <w:i/>
+                        </w:rPr>
+                      </m:ctrlPr>
+                    </m:sSubPr>
+                    <m:e>
+                      <m:r>
+                        <w:rPr>
+                          <w:rFonts w:ascii="Cambria Math" w:hAnsi="Cambria Math"/>
+                        </w:rPr>
+                        <m:t>M</m:t>
+                      </m:r>
+                    </m:e>
+                    <m:sub>
+                      <m:r>
+                        <w:rPr>
+                          <w:rFonts w:ascii="Cambria Math" w:hAnsi="Cambria Math"/>
+                        </w:rPr>
+                        <m:t>i</m:t>
+                      </m:r>
+                    </m:sub>
+                  </m:sSub>
+                  <m:r>
+                    <w:rPr>
+                      <w:rFonts w:ascii="Cambria Math" w:hAnsi="Cambria Math"/>
+                    </w:rPr>
+                    <m:t>-M</m:t>
+                  </m:r>
+                </m:e>
+              </m:d>
+              <m:sSup>
+                <m:sSupPr>
+                  <m:ctrlPr>
+                    <w:rPr>
+                      <w:rFonts w:ascii="Cambria Math" w:hAnsi="Cambria Math"/>
+                      <w:i/>
+                    </w:rPr>
+                  </m:ctrlPr>
+                </m:sSupPr>
+                <m:e>
+                  <m:d>
+                    <m:dPr>
+                      <m:ctrlPr>
+                        <w:rPr>
+                          <w:rFonts w:ascii="Cambria Math" w:hAnsi="Cambria Math"/>
+                          <w:i/>
+                        </w:rPr>
+                      </m:ctrlPr>
+                    </m:dPr>
+                    <m:e>
+                      <m:sSub>
+                        <m:sSubPr>
+                          <m:ctrlPr>
+                            <w:rPr>
+                              <w:rFonts w:ascii="Cambria Math" w:hAnsi="Cambria Math"/>
+                              <w:i/>
+                            </w:rPr>
+                          </m:ctrlPr>
+                        </m:sSubPr>
+                        <m:e>
+                          <m:r>
+                            <w:rPr>
+                              <w:rFonts w:ascii="Cambria Math" w:hAnsi="Cambria Math"/>
+                            </w:rPr>
+                            <m:t>M</m:t>
+                          </m:r>
+                        </m:e>
+                        <m:sub>
+                          <m:r>
+                            <w:rPr>
+                              <w:rFonts w:ascii="Cambria Math" w:hAnsi="Cambria Math"/>
+                            </w:rPr>
+                            <m:t>i</m:t>
+                          </m:r>
+                        </m:sub>
+                      </m:sSub>
+                      <m:r>
+                        <w:rPr>
+                          <w:rFonts w:ascii="Cambria Math" w:hAnsi="Cambria Math"/>
+                        </w:rPr>
+                        <m:t>-M</m:t>
+                      </m:r>
+                    </m:e>
+                  </m:d>
+                </m:e>
+                <m:sup>
+                  <m:r>
+                    <w:rPr>
+                      <w:rFonts w:ascii="Cambria Math" w:hAnsi="Cambria Math"/>
+                    </w:rPr>
+                    <m:t>T</m:t>
+                  </m:r>
+                </m:sup>
+              </m:sSup>
+            </m:e>
+          </m:nary>
+          <m:r>
+            <w:rPr>
+              <w:rFonts w:ascii="Cambria Math" w:hAnsi="Cambria Math"/>
+            </w:rPr>
+            <m:t>,</m:t>
+          </m:r>
+        </m:oMath>
+      </m:oMathPara>
+    </w:p>
+    <w:p>
+      <w:pPr>
+        <w:pStyle w:val="Times142"/>
+      </w:pPr>
+      <w:r>
+        <w:t xml:space="preserve">где </w:t>
+      </w:r>
+      <m:oMath>
+        <m:sSub>
+          <m:sSubPr>
+            <m:ctrlPr>
+              <w:rPr>
+                <w:rFonts w:ascii="Cambria Math" w:hAnsi="Cambria Math"/>
+                <w:i/>
+              </w:rPr>
+            </m:ctrlPr>
+          </m:sSubPr>
+          <m:e>
+            <m:r>
+              <w:rPr>
+                <w:rFonts w:ascii="Cambria Math" w:hAnsi="Cambria Math"/>
+              </w:rPr>
+              <m:t>p</m:t>
+            </m:r>
+          </m:e>
+          <m:sub>
+            <m:r>
+              <w:rPr>
+                <w:rFonts w:ascii="Cambria Math" w:hAnsi="Cambria Math"/>
+              </w:rPr>
+              <m:t>i</m:t>
+            </m:r>
+          </m:sub>
+        </m:sSub>
+        <m:r>
+          <w:rPr>
+            <w:rFonts w:ascii="Cambria Math" w:hAnsi="Cambria Math"/>
+          </w:rPr>
+          <m:t>=</m:t>
+        </m:r>
+        <m:f>
+          <m:fPr>
+            <m:ctrlPr>
+              <w:rPr>
+                <w:rFonts w:ascii="Cambria Math" w:hAnsi="Cambria Math"/>
+                <w:i/>
+                <w:lang w:val="en-US"/>
+              </w:rPr>
+            </m:ctrlPr>
+          </m:fPr>
+          <m:num>
+            <m:sSub>
+              <m:sSubPr>
+                <m:ctrlPr>
+                  <w:rPr>
+                    <w:rFonts w:ascii="Cambria Math" w:hAnsi="Cambria Math"/>
+                    <w:i/>
+                    <w:lang w:val="en-US"/>
+                  </w:rPr>
+                </m:ctrlPr>
+              </m:sSubPr>
+              <m:e>
+                <m:r>
+                  <w:rPr>
+                    <w:rFonts w:ascii="Cambria Math" w:hAnsi="Cambria Math"/>
+                    <w:lang w:val="en-US"/>
+                  </w:rPr>
+                  <m:t>n</m:t>
+                </m:r>
+              </m:e>
+              <m:sub>
+                <m:r>
+                  <w:rPr>
+                    <w:rFonts w:ascii="Cambria Math" w:hAnsi="Cambria Math"/>
+                    <w:lang w:val="en-US"/>
+                  </w:rPr>
+                  <m:t>i</m:t>
+                </m:r>
+              </m:sub>
+            </m:sSub>
+          </m:num>
+          <m:den>
+            <m:r>
+              <w:rPr>
+                <w:rFonts w:ascii="Cambria Math" w:hAnsi="Cambria Math"/>
+                <w:lang w:val="en-US"/>
+              </w:rPr>
+              <m:t>n</m:t>
+            </m:r>
+          </m:den>
+        </m:f>
+      </m:oMath>
+      <w:r>
+        <w:t xml:space="preserve"> </w:t>
+      </w:r>
+      <w:r>
+        <w:t>–</w:t>
+      </w:r>
+      <w:r>
+        <w:t xml:space="preserve"> частот</w:t>
+      </w:r>
+      <w:r>
+        <w:t>а</w:t>
+      </w:r>
+      <w:r>
+        <w:t xml:space="preserve"> появления объектов, образующих класс</w:t>
+      </w:r>
+      <w:r>
+        <w:t xml:space="preserve"> </w:t>
+      </w:r>
+      <m:oMath>
+        <m:sSub>
+          <m:sSubPr>
+            <m:ctrlPr>
+              <w:rPr>
+                <w:rFonts w:ascii="Cambria Math" w:hAnsi="Cambria Math"/>
+                <w:i/>
+              </w:rPr>
+            </m:ctrlPr>
+          </m:sSubPr>
+          <m:e>
+            <m:r>
+              <w:rPr>
+                <w:rFonts w:ascii="Cambria Math" w:hAnsi="Cambria Math"/>
+              </w:rPr>
+              <m:t>ω</m:t>
+            </m:r>
+          </m:e>
+          <m:sub>
+            <m:r>
+              <w:rPr>
+                <w:rFonts w:ascii="Cambria Math" w:hAnsi="Cambria Math"/>
+              </w:rPr>
+              <m:t>i</m:t>
+            </m:r>
+          </m:sub>
+        </m:sSub>
+      </m:oMath>
+      <w:r>
+        <w:t>.</w:t>
+      </w:r>
+    </w:p>
+    <w:p>
+      <w:pPr>
+        <w:pStyle w:val="Times142"/>
+      </w:pPr>
+      <w:r>
+        <w:t xml:space="preserve">Матрица </w:t>
+      </w:r>
+      <m:oMath>
+        <m:sSub>
+          <m:sSubPr>
+            <m:ctrlPr>
+              <w:rPr>
+                <w:rFonts w:ascii="Cambria Math" w:hAnsi="Cambria Math"/>
+                <w:i/>
+              </w:rPr>
+            </m:ctrlPr>
+          </m:sSubPr>
+          <m:e>
+            <m:r>
+              <w:rPr>
+                <w:rFonts w:ascii="Cambria Math" w:hAnsi="Cambria Math"/>
+              </w:rPr>
+              <m:t>S</m:t>
+            </m:r>
+          </m:e>
+          <m:sub>
+            <m:r>
+              <w:rPr>
+                <w:rFonts w:ascii="Cambria Math" w:hAnsi="Cambria Math"/>
+                <w:lang w:val="en-US"/>
+              </w:rPr>
+              <m:t>W</m:t>
+            </m:r>
+          </m:sub>
+        </m:sSub>
+      </m:oMath>
+      <w:r>
+        <w:t xml:space="preserve"> определяется в виде:</w:t>
+      </w:r>
+    </w:p>
+    <w:p>
+      <w:pPr>
+        <w:pStyle w:val="Times142"/>
+        <w:rPr>
+          <w:sz w:val="27"/>
+          <w:szCs w:val="27"/>
+        </w:rPr>
+      </w:pPr>
+      <m:oMathPara>
+        <m:oMath>
+          <m:sSub>
+            <m:sSubPr>
+              <m:ctrlPr>
+                <w:rPr>
+                  <w:rFonts w:ascii="Cambria Math" w:hAnsi="Cambria Math"/>
+                  <w:i/>
+                  <w:iCs/>
+                </w:rPr>
+              </m:ctrlPr>
+            </m:sSubPr>
+            <m:e>
+              <m:r>
+                <m:rPr>
+                  <m:sty m:val="p"/>
+                </m:rPr>
+                <w:rPr>
+                  <w:rFonts w:ascii="Cambria Math" w:hAnsi="Cambria Math"/>
+                </w:rPr>
+                <m:t>S</m:t>
+              </m:r>
+              <m:ctrlPr>
+                <w:rPr>
+                  <w:rFonts w:ascii="Cambria Math" w:hAnsi="Cambria Math"/>
+                  <w:iCs/>
+                </w:rPr>
+              </m:ctrlPr>
+            </m:e>
+            <m:sub>
+              <m:r>
+                <w:rPr>
+                  <w:rFonts w:ascii="Cambria Math" w:hAnsi="Cambria Math"/>
+                </w:rPr>
+                <m:t>W</m:t>
+              </m:r>
+            </m:sub>
+          </m:sSub>
+          <m:r>
+            <w:rPr>
+              <w:rFonts w:ascii="Cambria Math" w:hAnsi="Cambria Math"/>
+            </w:rPr>
+            <m:t>=</m:t>
+          </m:r>
+          <m:nary>
+            <m:naryPr>
+              <m:chr m:val="∑"/>
+              <m:limLoc m:val="undOvr"/>
+              <m:ctrlPr>
+                <w:rPr>
+                  <w:rFonts w:ascii="Cambria Math" w:hAnsi="Cambria Math"/>
+                  <w:i/>
+                  <w:iCs/>
+                </w:rPr>
+              </m:ctrlPr>
+            </m:naryPr>
+            <m:sub>
+              <m:r>
+                <w:rPr>
+                  <w:rFonts w:ascii="Cambria Math" w:hAnsi="Cambria Math"/>
+                </w:rPr>
+                <m:t>i=1</m:t>
+              </m:r>
+            </m:sub>
+            <m:sup>
+              <m:r>
+                <w:rPr>
+                  <w:rFonts w:ascii="Cambria Math" w:hAnsi="Cambria Math"/>
+                </w:rPr>
+                <m:t>c</m:t>
+              </m:r>
+            </m:sup>
+            <m:e>
+              <m:sSub>
+                <m:sSubPr>
+                  <m:ctrlPr>
+                    <w:rPr>
+                      <w:rFonts w:ascii="Cambria Math" w:hAnsi="Cambria Math"/>
+                      <w:i/>
+                      <w:iCs/>
+                    </w:rPr>
+                  </m:ctrlPr>
+                </m:sSubPr>
+                <m:e>
+                  <m:r>
+                    <w:rPr>
+                      <w:rFonts w:ascii="Cambria Math" w:hAnsi="Cambria Math"/>
+                    </w:rPr>
+                    <m:t>p</m:t>
+                  </m:r>
+                </m:e>
+                <m:sub>
+                  <m:r>
+                    <w:rPr>
+                      <w:rFonts w:ascii="Cambria Math" w:hAnsi="Cambria Math"/>
+                    </w:rPr>
+                    <m:t>i</m:t>
+                  </m:r>
+                </m:sub>
+              </m:sSub>
+              <m:sSubSup>
+                <m:sSubSupPr>
+                  <m:ctrlPr>
+                    <w:rPr>
+                      <w:rFonts w:ascii="Cambria Math" w:hAnsi="Cambria Math"/>
+                      <w:i/>
+                      <w:iCs/>
+                    </w:rPr>
+                  </m:ctrlPr>
+                </m:sSubSupPr>
+                <m:e>
+                  <m:r>
+                    <w:rPr>
+                      <w:rFonts w:ascii="Cambria Math" w:hAnsi="Cambria Math"/>
+                    </w:rPr>
+                    <m:t>S</m:t>
+                  </m:r>
+                </m:e>
+                <m:sub>
+                  <m:r>
+                    <w:rPr>
+                      <w:rFonts w:ascii="Cambria Math" w:hAnsi="Cambria Math"/>
+                    </w:rPr>
+                    <m:t>W</m:t>
+                  </m:r>
+                </m:sub>
+                <m:sup>
+                  <m:d>
+                    <m:dPr>
+                      <m:ctrlPr>
+                        <w:rPr>
+                          <w:rFonts w:ascii="Cambria Math" w:hAnsi="Cambria Math"/>
+                          <w:i/>
+                          <w:iCs/>
+                        </w:rPr>
+                      </m:ctrlPr>
+                    </m:dPr>
+                    <m:e>
+                      <m:r>
+                        <w:rPr>
+                          <w:rFonts w:ascii="Cambria Math" w:hAnsi="Cambria Math"/>
+                        </w:rPr>
+                        <m:t>i</m:t>
+                      </m:r>
+                    </m:e>
+                  </m:d>
+                </m:sup>
+              </m:sSubSup>
+            </m:e>
+          </m:nary>
+          <m:r>
+            <w:rPr>
+              <w:rFonts w:ascii="Cambria Math" w:hAnsi="Cambria Math"/>
+            </w:rPr>
+            <m:t>=</m:t>
+          </m:r>
+          <m:nary>
+            <m:naryPr>
+              <m:chr m:val="∑"/>
+              <m:limLoc m:val="undOvr"/>
+              <m:ctrlPr>
+                <w:rPr>
+                  <w:rFonts w:ascii="Cambria Math" w:hAnsi="Cambria Math"/>
+                  <w:i/>
+                  <w:iCs/>
+                </w:rPr>
+              </m:ctrlPr>
+            </m:naryPr>
+            <m:sub>
+              <m:r>
+                <w:rPr>
+                  <w:rFonts w:ascii="Cambria Math" w:hAnsi="Cambria Math"/>
+                </w:rPr>
+                <m:t>i=1</m:t>
+              </m:r>
+            </m:sub>
+            <m:sup>
+              <m:r>
+                <w:rPr>
+                  <w:rFonts w:ascii="Cambria Math" w:hAnsi="Cambria Math"/>
+                </w:rPr>
+                <m:t>c</m:t>
+              </m:r>
+            </m:sup>
+            <m:e>
+              <m:sSub>
+                <m:sSubPr>
+                  <m:ctrlPr>
+                    <w:rPr>
+                      <w:rFonts w:ascii="Cambria Math" w:hAnsi="Cambria Math"/>
+                      <w:i/>
+                      <w:iCs/>
+                    </w:rPr>
+                  </m:ctrlPr>
+                </m:sSubPr>
+                <m:e>
+                  <m:r>
+                    <w:rPr>
+                      <w:rFonts w:ascii="Cambria Math" w:hAnsi="Cambria Math"/>
+                    </w:rPr>
+                    <m:t>p</m:t>
+                  </m:r>
+                </m:e>
+                <m:sub>
+                  <m:r>
+                    <w:rPr>
+                      <w:rFonts w:ascii="Cambria Math" w:hAnsi="Cambria Math"/>
+                    </w:rPr>
+                    <m:t>i</m:t>
+                  </m:r>
+                </m:sub>
+              </m:sSub>
+            </m:e>
+          </m:nary>
+          <m:sSub>
+            <m:sSubPr>
+              <m:ctrlPr>
+                <w:rPr>
+                  <w:rFonts w:ascii="Cambria Math" w:hAnsi="Cambria Math"/>
+                  <w:i/>
+                  <w:sz w:val="27"/>
+                  <w:szCs w:val="27"/>
+                </w:rPr>
+              </m:ctrlPr>
+            </m:sSubPr>
+            <m:e>
+              <m:r>
+                <w:rPr>
+                  <w:rFonts w:ascii="Cambria Math" w:hAnsi="Cambria Math"/>
+                  <w:sz w:val="27"/>
+                  <w:szCs w:val="27"/>
+                </w:rPr>
+                <m:t>Σ</m:t>
+              </m:r>
+            </m:e>
+            <m:sub>
+              <m:r>
+                <w:rPr>
+                  <w:rFonts w:ascii="Cambria Math" w:hAnsi="Cambria Math"/>
+                  <w:sz w:val="27"/>
+                  <w:szCs w:val="27"/>
+                </w:rPr>
+                <m:t>i</m:t>
+              </m:r>
+            </m:sub>
+          </m:sSub>
+          <m:r>
+            <w:rPr>
+              <w:rFonts w:ascii="Cambria Math" w:hAnsi="Cambria Math"/>
+              <w:sz w:val="27"/>
+              <w:szCs w:val="27"/>
+            </w:rPr>
+            <m:t>,</m:t>
+          </m:r>
+        </m:oMath>
+      </m:oMathPara>
+    </w:p>
+    <w:p>
+      <w:pPr>
+        <w:pStyle w:val="Times142"/>
+      </w:pPr>
+      <w:r>
+        <w:t xml:space="preserve">где </w:t>
+      </w:r>
+      <m:oMath>
+        <m:sSubSup>
+          <m:sSubSupPr>
+            <m:ctrlPr>
+              <w:rPr>
+                <w:rFonts w:ascii="Cambria Math" w:hAnsi="Cambria Math"/>
+              </w:rPr>
+            </m:ctrlPr>
+          </m:sSubSupPr>
+          <m:e>
+            <m:r>
+              <w:rPr>
+                <w:rFonts w:ascii="Cambria Math" w:hAnsi="Cambria Math"/>
+              </w:rPr>
+              <m:t>S</m:t>
+            </m:r>
+          </m:e>
+          <m:sub>
+            <m:r>
+              <w:rPr>
+                <w:rFonts w:ascii="Cambria Math" w:hAnsi="Cambria Math"/>
+              </w:rPr>
+              <m:t>W</m:t>
+            </m:r>
+          </m:sub>
+          <m:sup>
+            <m:d>
+              <m:dPr>
+                <m:ctrlPr>
+                  <w:rPr>
+                    <w:rFonts w:ascii="Cambria Math" w:hAnsi="Cambria Math"/>
+                  </w:rPr>
+                </m:ctrlPr>
+              </m:dPr>
+              <m:e>
+                <m:r>
+                  <w:rPr>
+                    <w:rFonts w:ascii="Cambria Math" w:hAnsi="Cambria Math"/>
+                  </w:rPr>
+                  <m:t>i</m:t>
+                </m:r>
+              </m:e>
+            </m:d>
+          </m:sup>
+        </m:sSubSup>
+      </m:oMath>
+      <w:r>
+        <w:t xml:space="preserve"> – матрица разброса для i–го класса (находится как выборочная матрица ковариации i-го класса) </w:t>
+      </w:r>
+      <m:oMath>
+        <m:sSub>
+          <m:sSubPr>
+            <m:ctrlPr>
+              <w:rPr>
+                <w:rFonts w:ascii="Cambria Math" w:hAnsi="Cambria Math"/>
+              </w:rPr>
+            </m:ctrlPr>
+          </m:sSubPr>
+          <m:e>
+            <m:r>
+              <w:rPr>
+                <w:rFonts w:ascii="Cambria Math" w:hAnsi="Cambria Math"/>
+              </w:rPr>
+              <m:t>Σ</m:t>
+            </m:r>
+          </m:e>
+          <m:sub>
+            <m:r>
+              <w:rPr>
+                <w:rFonts w:ascii="Cambria Math" w:hAnsi="Cambria Math"/>
+              </w:rPr>
+              <m:t>i</m:t>
+            </m:r>
+          </m:sub>
+        </m:sSub>
+        <m:r>
+          <m:rPr>
+            <m:sty m:val="p"/>
+          </m:rPr>
+          <w:rPr>
+            <w:rFonts w:ascii="Cambria Math" w:hAnsi="Cambria Math"/>
+          </w:rPr>
+          <m:t>=</m:t>
+        </m:r>
+        <m:r>
+          <w:rPr>
+            <w:rFonts w:ascii="Cambria Math" w:hAnsi="Cambria Math"/>
+          </w:rPr>
+          <m:t>E</m:t>
+        </m:r>
+        <m:d>
+          <m:dPr>
+            <m:begChr m:val="["/>
+            <m:endChr m:val="]"/>
+            <m:ctrlPr>
+              <w:rPr>
+                <w:rFonts w:ascii="Cambria Math" w:hAnsi="Cambria Math"/>
+              </w:rPr>
+            </m:ctrlPr>
+          </m:dPr>
+          <m:e>
+            <m:d>
+              <m:dPr>
+                <m:ctrlPr>
+                  <w:rPr>
+                    <w:rFonts w:ascii="Cambria Math" w:hAnsi="Cambria Math"/>
+                  </w:rPr>
+                </m:ctrlPr>
+              </m:dPr>
+              <m:e>
+                <m:sSub>
+                  <m:sSubPr>
+                    <m:ctrlPr>
+                      <w:rPr>
+                        <w:rFonts w:ascii="Cambria Math" w:hAnsi="Cambria Math"/>
+                      </w:rPr>
+                    </m:ctrlPr>
+                  </m:sSubPr>
+                  <m:e>
+                    <m:r>
+                      <w:rPr>
+                        <w:rFonts w:ascii="Cambria Math" w:hAnsi="Cambria Math"/>
+                      </w:rPr>
+                      <m:t>M</m:t>
+                    </m:r>
+                  </m:e>
+                  <m:sub>
+                    <m:r>
+                      <w:rPr>
+                        <w:rFonts w:ascii="Cambria Math" w:hAnsi="Cambria Math"/>
+                      </w:rPr>
+                      <m:t>i</m:t>
+                    </m:r>
+                  </m:sub>
+                </m:sSub>
+                <m:r>
+                  <m:rPr>
+                    <m:sty m:val="p"/>
+                  </m:rPr>
+                  <w:rPr>
+                    <w:rFonts w:ascii="Cambria Math" w:hAnsi="Cambria Math"/>
+                  </w:rPr>
+                  <m:t>-</m:t>
+                </m:r>
+                <m:r>
+                  <w:rPr>
+                    <w:rFonts w:ascii="Cambria Math" w:hAnsi="Cambria Math"/>
+                  </w:rPr>
+                  <m:t>M</m:t>
+                </m:r>
+              </m:e>
+            </m:d>
+            <m:sSup>
+              <m:sSupPr>
+                <m:ctrlPr>
+                  <w:rPr>
+                    <w:rFonts w:ascii="Cambria Math" w:hAnsi="Cambria Math"/>
+                  </w:rPr>
+                </m:ctrlPr>
+              </m:sSupPr>
+              <m:e>
+                <m:d>
+                  <m:dPr>
+                    <m:ctrlPr>
+                      <w:rPr>
+                        <w:rFonts w:ascii="Cambria Math" w:hAnsi="Cambria Math"/>
+                      </w:rPr>
+                    </m:ctrlPr>
+                  </m:dPr>
+                  <m:e>
+                    <m:sSub>
+                      <m:sSubPr>
+                        <m:ctrlPr>
+                          <w:rPr>
+                            <w:rFonts w:ascii="Cambria Math" w:hAnsi="Cambria Math"/>
+                          </w:rPr>
+                        </m:ctrlPr>
+                      </m:sSubPr>
+                      <m:e>
+                        <m:r>
+                          <w:rPr>
+                            <w:rFonts w:ascii="Cambria Math" w:hAnsi="Cambria Math"/>
+                          </w:rPr>
+                          <m:t>M</m:t>
+                        </m:r>
+                      </m:e>
+                      <m:sub>
+                        <m:r>
+                          <w:rPr>
+                            <w:rFonts w:ascii="Cambria Math" w:hAnsi="Cambria Math"/>
+                          </w:rPr>
+                          <m:t>i</m:t>
+                        </m:r>
+                      </m:sub>
+                    </m:sSub>
+                    <m:r>
+                      <m:rPr>
+                        <m:sty m:val="p"/>
+                      </m:rPr>
+                      <w:rPr>
+                        <w:rFonts w:ascii="Cambria Math" w:hAnsi="Cambria Math"/>
+                      </w:rPr>
+                      <m:t>-</m:t>
+                    </m:r>
+                    <m:r>
+                      <w:rPr>
+                        <w:rFonts w:ascii="Cambria Math" w:hAnsi="Cambria Math"/>
+                      </w:rPr>
+                      <m:t>M</m:t>
+                    </m:r>
+                  </m:e>
+                </m:d>
+              </m:e>
+              <m:sup>
+                <m:r>
+                  <w:rPr>
+                    <w:rFonts w:ascii="Cambria Math" w:hAnsi="Cambria Math"/>
+                  </w:rPr>
+                  <m:t>T</m:t>
+                </m:r>
+              </m:sup>
+            </m:sSup>
+          </m:e>
+        </m:d>
+      </m:oMath>
+      <w:r>
+        <w:t xml:space="preserve">, </w:t>
+      </w:r>
+      <m:oMath>
+        <m:r>
+          <w:rPr>
+            <w:rFonts w:ascii="Cambria Math" w:hAnsi="Cambria Math"/>
+          </w:rPr>
+          <m:t>E</m:t>
+        </m:r>
+        <m:r>
+          <m:rPr>
+            <m:sty m:val="p"/>
+          </m:rPr>
+          <w:rPr>
+            <w:rFonts w:ascii="Cambria Math" w:hAnsi="Cambria Math"/>
+          </w:rPr>
+          <m:t>(.)</m:t>
+        </m:r>
+      </m:oMath>
+      <w:r>
+        <w:t xml:space="preserve"> – нахождение среднего для i-класса.</w:t>
+      </w:r>
+    </w:p>
+    <w:p>
+      <w:pPr>
+        <w:pStyle w:val="Times142"/>
+      </w:pPr>
+      <w:r>
+        <w:t xml:space="preserve">Необходимо вычислить матрицы </w:t>
+      </w:r>
+      <m:oMath>
+        <m:sSub>
+          <m:sSubPr>
+            <m:ctrlPr>
+              <w:rPr>
+                <w:rFonts w:ascii="Cambria Math" w:hAnsi="Cambria Math"/>
+                <w:i/>
+              </w:rPr>
+            </m:ctrlPr>
+          </m:sSubPr>
+          <m:e>
+            <m:r>
+              <w:rPr>
+                <w:rFonts w:ascii="Cambria Math" w:hAnsi="Cambria Math"/>
+              </w:rPr>
+              <m:t>S</m:t>
+            </m:r>
+          </m:e>
+          <m:sub>
+            <m:r>
+              <w:rPr>
+                <w:rFonts w:ascii="Cambria Math" w:hAnsi="Cambria Math"/>
+              </w:rPr>
+              <m:t>B</m:t>
+            </m:r>
+          </m:sub>
+        </m:sSub>
+      </m:oMath>
+      <w:r>
+        <w:t xml:space="preserve"> и </w:t>
+      </w:r>
+      <m:oMath>
+        <m:sSub>
+          <m:sSubPr>
+            <m:ctrlPr>
+              <w:rPr>
+                <w:rFonts w:ascii="Cambria Math" w:hAnsi="Cambria Math"/>
+                <w:i/>
+                <w:iCs/>
+              </w:rPr>
+            </m:ctrlPr>
+          </m:sSubPr>
+          <m:e>
+            <m:r>
+              <m:rPr>
+                <m:sty m:val="p"/>
+              </m:rPr>
+              <w:rPr>
+                <w:rFonts w:ascii="Cambria Math" w:hAnsi="Cambria Math"/>
+              </w:rPr>
+              <m:t>S</m:t>
+            </m:r>
+            <m:ctrlPr>
+              <w:rPr>
+                <w:rFonts w:ascii="Cambria Math" w:hAnsi="Cambria Math"/>
+                <w:iCs/>
+              </w:rPr>
+            </m:ctrlPr>
+          </m:e>
+          <m:sub>
+            <m:r>
+              <w:rPr>
+                <w:rFonts w:ascii="Cambria Math" w:hAnsi="Cambria Math"/>
+              </w:rPr>
+              <m:t>W</m:t>
+            </m:r>
+          </m:sub>
+        </m:sSub>
+      </m:oMath>
+      <w:r>
+        <w:t xml:space="preserve"> </w:t>
+      </w:r>
+      <w:r>
+        <w:t xml:space="preserve">и </w:t>
+      </w:r>
+      <w:r>
+        <w:t>далее перейти к нахождению собственных векторов (составляющих матрицы W).</w:t>
+      </w:r>
+      <w:r>
+        <w:t xml:space="preserve"> Нахождение элементов </w:t>
+      </w:r>
+      <w:r>
+        <w:lastRenderedPageBreak/>
+        <w:t xml:space="preserve">матрицы сводится к задаче определения собственных значений матрицы </w:t>
+      </w:r>
+      <m:oMath>
+        <m:r>
+          <w:rPr>
+            <w:rFonts w:ascii="Cambria Math" w:hAnsi="Cambria Math"/>
+          </w:rPr>
+          <m:t>(</m:t>
+        </m:r>
+        <m:sSubSup>
+          <m:sSubSupPr>
+            <m:ctrlPr>
+              <w:rPr>
+                <w:rFonts w:ascii="Cambria Math" w:hAnsi="Cambria Math"/>
+                <w:i/>
+              </w:rPr>
+            </m:ctrlPr>
+          </m:sSubSupPr>
+          <m:e>
+            <m:r>
+              <w:rPr>
+                <w:rFonts w:ascii="Cambria Math" w:hAnsi="Cambria Math"/>
+                <w:lang w:val="en-US"/>
+              </w:rPr>
+              <m:t>S</m:t>
+            </m:r>
+          </m:e>
+          <m:sub>
+            <m:r>
+              <w:rPr>
+                <w:rFonts w:ascii="Cambria Math" w:hAnsi="Cambria Math"/>
+              </w:rPr>
+              <m:t>W</m:t>
+            </m:r>
+          </m:sub>
+          <m:sup>
+            <m:r>
+              <w:rPr>
+                <w:rFonts w:ascii="Cambria Math" w:hAnsi="Cambria Math"/>
+              </w:rPr>
+              <m:t>-1</m:t>
+            </m:r>
+          </m:sup>
+        </m:sSubSup>
+        <m:r>
+          <w:rPr>
+            <w:rFonts w:ascii="Cambria Math" w:hAnsi="Cambria Math"/>
+          </w:rPr>
+          <m:t>*</m:t>
+        </m:r>
+        <m:sSub>
+          <m:sSubPr>
+            <m:ctrlPr>
+              <w:rPr>
+                <w:rFonts w:ascii="Cambria Math" w:hAnsi="Cambria Math"/>
+                <w:i/>
+              </w:rPr>
+            </m:ctrlPr>
+          </m:sSubPr>
+          <m:e>
+            <m:r>
+              <w:rPr>
+                <w:rFonts w:ascii="Cambria Math" w:hAnsi="Cambria Math"/>
+              </w:rPr>
+              <m:t>S</m:t>
+            </m:r>
+          </m:e>
+          <m:sub>
+            <m:r>
+              <w:rPr>
+                <w:rFonts w:ascii="Cambria Math" w:hAnsi="Cambria Math"/>
+              </w:rPr>
+              <m:t>B</m:t>
+            </m:r>
+          </m:sub>
+        </m:sSub>
+        <m:r>
+          <w:rPr>
+            <w:rFonts w:ascii="Cambria Math" w:hAnsi="Cambria Math"/>
+          </w:rPr>
+          <m:t>)</m:t>
+        </m:r>
+      </m:oMath>
+      <w:r>
+        <w:t>.</w:t>
+      </w:r>
+      <w:r>
+        <w:t xml:space="preserve"> </w:t>
+      </w:r>
+      <w:r>
+        <w:t>Собственные векторы с ненулевыми собственными значениями</w:t>
+      </w:r>
+      <w:r>
+        <w:t xml:space="preserve"> </w:t>
+      </w:r>
+      <w:r>
+        <w:t>определяют то</w:t>
+      </w:r>
+      <w:r>
+        <w:t xml:space="preserve"> </w:t>
+      </w:r>
+      <w:r>
+        <w:t>(</w:t>
+      </w:r>
+      <w:r>
+        <w:rPr>
+          <w:lang w:val="en-US"/>
+        </w:rPr>
+        <w:t>c</w:t>
+      </w:r>
+      <w:r>
+        <w:t>-1</w:t>
+      </w:r>
+      <w:r>
+        <w:t>) c</w:t>
+      </w:r>
+      <w:r>
+        <w:t>-</w:t>
+      </w:r>
+      <w:r>
+        <w:t>мерное пространство, в котором могут быть</w:t>
+      </w:r>
+      <w:r>
+        <w:t xml:space="preserve"> </w:t>
+      </w:r>
+      <w:r>
+        <w:t>построены дискриминантные функции и определены решающие правила.</w:t>
+      </w:r>
+    </w:p>
+    <w:p>
+      <w:pPr>
+        <w:pStyle w:val="Times142"/>
+      </w:pPr>
+      <w:r>
+        <w:t xml:space="preserve">Собственные значения вычисленных собственных векторов должны удовлетворять неравенству </w:t>
+      </w:r>
+      <m:oMath>
+        <m:sSub>
+          <m:sSubPr>
+            <m:ctrlPr>
+              <w:rPr>
+                <w:rFonts w:ascii="Cambria Math" w:hAnsi="Cambria Math"/>
+                <w:i/>
+              </w:rPr>
+            </m:ctrlPr>
+          </m:sSubPr>
+          <m:e>
+            <m:r>
+              <w:rPr>
+                <w:rFonts w:ascii="Cambria Math" w:hAnsi="Cambria Math"/>
+              </w:rPr>
+              <m:t>λ</m:t>
+            </m:r>
+          </m:e>
+          <m:sub>
+            <m:r>
+              <w:rPr>
+                <w:rFonts w:ascii="Cambria Math" w:hAnsi="Cambria Math"/>
+              </w:rPr>
+              <m:t>1</m:t>
+            </m:r>
+          </m:sub>
+        </m:sSub>
+        <m:r>
+          <w:rPr>
+            <w:rFonts w:ascii="Cambria Math" w:hAnsi="Cambria Math"/>
+          </w:rPr>
+          <m:t>&gt;</m:t>
+        </m:r>
+        <m:sSub>
+          <m:sSubPr>
+            <m:ctrlPr>
+              <w:rPr>
+                <w:rFonts w:ascii="Cambria Math" w:hAnsi="Cambria Math"/>
+                <w:i/>
+                <w:lang w:val="en-US"/>
+              </w:rPr>
+            </m:ctrlPr>
+          </m:sSubPr>
+          <m:e>
+            <m:r>
+              <w:rPr>
+                <w:rFonts w:ascii="Cambria Math" w:hAnsi="Cambria Math"/>
+                <w:lang w:val="en-US"/>
+              </w:rPr>
+              <m:t>λ</m:t>
+            </m:r>
+          </m:e>
+          <m:sub>
+            <m:r>
+              <w:rPr>
+                <w:rFonts w:ascii="Cambria Math" w:hAnsi="Cambria Math"/>
+              </w:rPr>
+              <m:t>2</m:t>
+            </m:r>
+          </m:sub>
+        </m:sSub>
+      </m:oMath>
+      <w:r>
+        <w:t>.</w:t>
+      </w:r>
+    </w:p>
+    <w:p>
+      <w:pPr>
+        <w:pStyle w:val="Times142"/>
+      </w:pPr>
+      <w:r>
+        <w:t xml:space="preserve">Также, собственные вектора необходимо </w:t>
+      </w:r>
+      <w:proofErr w:type="spellStart"/>
+      <w:r>
+        <w:t>пронормировать</w:t>
+      </w:r>
+      <w:proofErr w:type="spellEnd"/>
+      <w:r>
+        <w:t>:</w:t>
+      </w:r>
+    </w:p>
+    <w:p>
+      <w:pPr>
+        <w:pStyle w:val="Times142"/>
+        <w:rPr>
+          <w:i/>
+        </w:rPr>
+      </w:pPr>
+      <m:oMathPara>
+        <m:oMath>
+          <m:r>
+            <w:rPr>
+              <w:rFonts w:ascii="Cambria Math" w:hAnsi="Cambria Math"/>
+            </w:rPr>
+            <m:t>W=</m:t>
+          </m:r>
+          <m:f>
+            <m:fPr>
+              <m:ctrlPr>
+                <w:rPr>
+                  <w:rFonts w:ascii="Cambria Math" w:hAnsi="Cambria Math"/>
+                  <w:i/>
+                </w:rPr>
+              </m:ctrlPr>
+            </m:fPr>
+            <m:num>
+              <m:r>
+                <w:rPr>
+                  <w:rFonts w:ascii="Cambria Math" w:hAnsi="Cambria Math"/>
+                  <w:lang w:val="en-US"/>
+                </w:rPr>
+                <m:t>w</m:t>
+              </m:r>
+            </m:num>
+            <m:den>
+              <m:d>
+                <m:dPr>
+                  <m:begChr m:val="‖"/>
+                  <m:endChr m:val="‖"/>
+                  <m:ctrlPr>
+                    <w:rPr>
+                      <w:rFonts w:ascii="Cambria Math" w:hAnsi="Cambria Math"/>
+                      <w:i/>
+                    </w:rPr>
+                  </m:ctrlPr>
+                </m:dPr>
+                <m:e>
+                  <m:r>
+                    <w:rPr>
+                      <w:rFonts w:ascii="Cambria Math" w:hAnsi="Cambria Math"/>
+                    </w:rPr>
+                    <m:t>w</m:t>
+                  </m:r>
+                </m:e>
+              </m:d>
+            </m:den>
+          </m:f>
+        </m:oMath>
+      </m:oMathPara>
+    </w:p>
+    <w:p>
+      <w:pPr>
+        <w:pStyle w:val="Times142"/>
+        <w:rPr>
+          <w:iCs/>
+        </w:rPr>
+      </w:pPr>
+      <w:r>
+        <w:rPr>
+          <w:iCs/>
+        </w:rPr>
+        <w:t>На рисунке 5 изображена диаграмма рассеянности классов в уменьшенном пространстве признаков.</w:t>
+      </w:r>
+    </w:p>
+    <w:p>
+      <w:pPr>
+        <w:pStyle w:val="Times142"/>
+        <w:keepNext/>
+        <w:ind w:firstLine="0"/>
+        <w:jc w:val="center"/>
+      </w:pPr>
+      <w:r>
+        <w:drawing>
+          <wp:inline distT="0" distB="0" distL="0" distR="0" wp14:anchorId="08A3F774" wp14:editId="5A77845D">
+            <wp:extent cx="5940425" cy="4640580"/>
+            <wp:effectExtent l="0" t="0" r="3175" b="7620"/>
+            <wp:docPr id="2" name="Рисунок 2"/>
+            <wp:cNvGraphicFramePr>
+              <a:graphicFrameLocks xmlns:a="http://schemas.openxmlformats.org/drawingml/2006/main" noChangeAspect="1"/>
+            </wp:cNvGraphicFramePr>
+            <a:graphic xmlns:a="http://schemas.openxmlformats.org/drawingml/2006/main">
+              <a:graphicData uri="http://schemas.openxmlformats.org/drawingml/2006/picture">
+                <pic:pic xmlns:pic="http://schemas.openxmlformats.org/drawingml/2006/picture">
+                  <pic:nvPicPr>
+                    <pic:cNvPr id="1" name=""/>
+                    <pic:cNvPicPr/>
+                  </pic:nvPicPr>
+                  <pic:blipFill>
+                    <a:blip r:embed="rId11"/>
+                    <a:stretch>
+                      <a:fillRect/>
+                    </a:stretch>
+                  </pic:blipFill>
+                  <pic:spPr>
+                    <a:xfrm>
+                      <a:off x="0" y="0"/>
+                      <a:ext cx="5940425" cy="4640580"/>
+                    </a:xfrm>
+                    <a:prstGeom prst="rect">
+                      <a:avLst/>
+                    </a:prstGeom>
+                  </pic:spPr>
+                </pic:pic>
+              </a:graphicData>
+            </a:graphic>
+          </wp:inline>
+        </w:drawing>
+      </w:r>
+    </w:p>
+    <w:p>
+      <w:pPr>
+        <w:pStyle w:val="a9"/>
+        <w:rPr>
+          <w:iCs w:val="0"/>
+        </w:rPr>
+      </w:pPr>
+      <w:r>
+        <w:t xml:space="preserve">Рисунок </w:t>
+      </w:r>
+      <w:r>
+        <w:fldChar w:fldCharType="begin"/>
+      </w:r>
+      <w:r>
+        <w:instrText xml:space="preserve"> SEQ Рисунок \* ARABIC </w:instrText>
+      </w:r>
+      <w:r>
+        <w:fldChar w:fldCharType="separate"/>
+      </w:r>
+      <w:r>
+        <w:rPr>
+          <w:noProof/>
+        </w:rPr>
+        <w:t>5</w:t>
+      </w:r>
+      <w:r>
+        <w:rPr>
+          <w:noProof/>
+        </w:rPr>
+        <w:fldChar w:fldCharType="end"/>
+      </w:r>
+      <w:r>
+        <w:t xml:space="preserve"> </w:t>
+      </w:r>
+      <w:r>
+        <w:t>–</w:t>
+      </w:r>
+      <w:r>
+        <w:t xml:space="preserve"> </w:t>
+      </w:r>
+      <w:r>
+        <w:rPr>
+          <w:iCs w:val="0"/>
+        </w:rPr>
+        <w:t>Диаграмма рассеянности классов в уменьшенном пространстве признаков</w:t>
+      </w:r>
+    </w:p>
+    <w:p>
+      <w:pPr>
+        <w:pStyle w:val="Times142"/>
+      </w:pPr>
+      <w:r>
+        <w:lastRenderedPageBreak/>
+        <w:t>Решим задачу классификации геометрически. Для этого отделим скопления классов друг от друга при помощи дополнительных геометрических построений.</w:t>
+      </w:r>
+    </w:p>
+    <w:p>
+      <w:pPr>
+        <w:pStyle w:val="Times142"/>
+        <w:rPr>
+          <w:iCs/>
+        </w:rPr>
+      </w:pPr>
+      <w:r>
+        <w:t>На рисунке 6</w:t>
+      </w:r>
+      <w:r>
+        <w:t xml:space="preserve"> представлена </w:t>
+      </w:r>
+      <w:r>
+        <w:rPr>
+          <w:iCs/>
+        </w:rPr>
+        <w:t>диаграмма рассеянности классов в уменьшенном пространстве признаков</w:t>
+      </w:r>
+      <w:r>
+        <w:rPr>
+          <w:iCs/>
+        </w:rPr>
+        <w:t xml:space="preserve"> с дополнительным построением прямых, разделяющих классы.</w:t>
+      </w:r>
+    </w:p>
+    <w:p>
+      <w:pPr>
+        <w:pStyle w:val="Times142"/>
+        <w:keepNext/>
+        <w:ind w:firstLine="0"/>
+        <w:jc w:val="center"/>
+      </w:pPr>
+      <w:r>
+        <w:rPr>
+          <w:lang w:val="en-US"/>
+        </w:rPr>
+        <w:drawing>
+          <wp:inline distT="0" distB="0" distL="0" distR="0" wp14:anchorId="14E0893F" wp14:editId="51175AA5">
+            <wp:extent cx="5580860" cy="4491533"/>
+            <wp:effectExtent l="0" t="0" r="1270" b="4445"/>
+            <wp:docPr id="9" name="Рисунок 9"/>
+            <wp:cNvGraphicFramePr>
+              <a:graphicFrameLocks xmlns:a="http://schemas.openxmlformats.org/drawingml/2006/main" noChangeAspect="1"/>
+            </wp:cNvGraphicFramePr>
+            <a:graphic xmlns:a="http://schemas.openxmlformats.org/drawingml/2006/main">
+              <a:graphicData uri="http://schemas.openxmlformats.org/drawingml/2006/picture">
+                <pic:pic xmlns:pic="http://schemas.openxmlformats.org/drawingml/2006/picture">
+                  <pic:nvPicPr>
+                    <pic:cNvPr id="1" name=""/>
+                    <pic:cNvPicPr/>
+                  </pic:nvPicPr>
+                  <pic:blipFill>
+                    <a:blip r:embed="rId12"/>
+                    <a:stretch>
+                      <a:fillRect/>
+                    </a:stretch>
+                  </pic:blipFill>
+                  <pic:spPr>
+                    <a:xfrm>
+                      <a:off x="0" y="0"/>
+                      <a:ext cx="5604082" cy="4510222"/>
+                    </a:xfrm>
+                    <a:prstGeom prst="rect">
+                      <a:avLst/>
+                    </a:prstGeom>
+                  </pic:spPr>
+                </pic:pic>
+              </a:graphicData>
+            </a:graphic>
+          </wp:inline>
+        </w:drawing>
+      </w:r>
+    </w:p>
+    <w:p>
+      <w:pPr>
+        <w:pStyle w:val="Times142"/>
+        <w:jc w:val="center"/>
+        <w:rPr>
+          <w:iCs/>
+        </w:rPr>
+      </w:pPr>
+      <w:r>
+        <w:t xml:space="preserve">Рисунок </w:t>
+      </w:r>
+      <w:fldSimple w:instr=" SEQ Рисунок \* ARABIC ">
+        <w:r>
+          <w:rPr>
+            <w:noProof/>
+          </w:rPr>
+          <w:t>6</w:t>
+        </w:r>
+      </w:fldSimple>
+      <w:r>
+        <w:t xml:space="preserve"> </w:t>
+      </w:r>
+      <w:r>
+        <w:t>–</w:t>
+      </w:r>
+      <w:r>
+        <w:t xml:space="preserve"> </w:t>
+      </w:r>
+      <w:r>
+        <w:t>Д</w:t>
+      </w:r>
+      <w:r>
+        <w:rPr>
+          <w:iCs/>
+        </w:rPr>
+        <w:t>иаграмма рассеянности классов в уменьшенном пространстве признаков с дополнительным построением прямых, разделяющих классы</w:t>
+      </w:r>
+    </w:p>
+    <w:p>
+      <w:pPr>
+        <w:pStyle w:val="a9"/>
+      </w:pPr>
+    </w:p>
     <w:sectPr>
-      <w:footerReference w:type="default" r:id="rId11"/>
+      <w:footerReference w:type="default" r:id="rId13"/>
       <w:pgSz w:w="11906" w:h="16838"/>
       <w:pgMar w:top="1134" w:right="850" w:bottom="1134" w:left="1701" w:header="708" w:footer="708" w:gutter="0"/>
       <w:cols w:space="708"/>
@@ -23188,6 +24582,7 @@
   <w:style w:type="character" w:default="1" w:styleId="a0">
     <w:name w:val="Default Paragraph Font"/>
     <w:uiPriority w:val="1"/>
+    <w:semiHidden/>
     <w:unhideWhenUsed/>
   </w:style>
   <w:style w:type="table" w:default="1" w:styleId="a1">

</xml_diff>

<commit_message>
refactor: move histplot function to module
</commit_message>
<xml_diff>
--- a/Манило.docx
+++ b/Манило.docx
@@ -2589,13 +2589,10 @@
         <w:jc w:val="center"/>
       </w:pPr>
       <w:r>
-        <w:rPr>
-          <w:noProof/>
-        </w:rPr>
         <w:drawing>
-          <wp:inline distT="0" distB="0" distL="0" distR="0" wp14:anchorId="2992F7F2" wp14:editId="5491269E">
-            <wp:extent cx="5314950" cy="2558903"/>
-            <wp:effectExtent l="0" t="0" r="0" b="0"/>
+          <wp:inline distT="0" distB="0" distL="0" distR="0" wp14:anchorId="4D465781" wp14:editId="47DEAD55">
+            <wp:extent cx="5940425" cy="3004185"/>
+            <wp:effectExtent l="0" t="0" r="3175" b="5715"/>
             <wp:docPr id="1" name="Рисунок 1"/>
             <wp:cNvGraphicFramePr>
               <a:graphicFrameLocks xmlns:a="http://schemas.openxmlformats.org/drawingml/2006/main" noChangeAspect="1"/>
@@ -2616,7 +2613,7 @@
                   <pic:spPr>
                     <a:xfrm>
                       <a:off x="0" y="0"/>
-                      <a:ext cx="5336655" cy="2569353"/>
+                      <a:ext cx="5940425" cy="3004185"/>
                     </a:xfrm>
                     <a:prstGeom prst="rect">
                       <a:avLst/>
@@ -2721,27 +2718,14 @@
       <w:r>
         <w:t xml:space="preserve">Таблица </w:t>
       </w:r>
-      <w:r>
-        <w:fldChar w:fldCharType="begin"/>
-      </w:r>
-      <w:r>
-        <w:instrText xml:space="preserve"> SEQ Таблица \* ARABIC </w:instrText>
-      </w:r>
-      <w:r>
-        <w:fldChar w:fldCharType="separate"/>
-      </w:r>
-      <w:r>
-        <w:rPr>
-          <w:noProof/>
-        </w:rPr>
-        <w:t>1</w:t>
-      </w:r>
-      <w:r>
-        <w:rPr>
-          <w:noProof/>
-        </w:rPr>
-        <w:fldChar w:fldCharType="end"/>
-      </w:r>
+      <w:fldSimple w:instr=" SEQ Таблица \* ARABIC ">
+        <w:r>
+          <w:rPr>
+            <w:noProof/>
+          </w:rPr>
+          <w:t>1</w:t>
+        </w:r>
+      </w:fldSimple>
       <w:r>
         <w:t xml:space="preserve"> </w:t>
       </w:r>
@@ -3182,7 +3166,13 @@
               <w:rPr>
                 <w:lang w:val="en-US"/>
               </w:rPr>
-              <w:t>15</w:t>
+              <w:t>1</w:t>
+            </w:r>
+            <w:r>
+              <w:rPr>
+                <w:lang w:val="en-US"/>
+              </w:rPr>
+              <w:t>4</w:t>
             </w:r>
           </w:p>
         </w:tc>
@@ -3207,7 +3197,7 @@
               <w:rPr>
                 <w:lang w:val="en-US"/>
               </w:rPr>
-              <w:t>0</w:t>
+              <w:t>1</w:t>
             </w:r>
           </w:p>
         </w:tc>
@@ -3368,7 +3358,13 @@
               <w:rPr>
                 <w:lang w:val="en-US"/>
               </w:rPr>
-              <w:t>11</w:t>
+              <w:t>1</w:t>
+            </w:r>
+            <w:r>
+              <w:rPr>
+                <w:lang w:val="en-US"/>
+              </w:rPr>
+              <w:t>2</w:t>
             </w:r>
           </w:p>
         </w:tc>
@@ -3390,7 +3386,7 @@
               <w:rPr>
                 <w:lang w:val="en-US"/>
               </w:rPr>
-              <w:t>1</w:t>
+              <w:t>0</w:t>
             </w:r>
           </w:p>
         </w:tc>
@@ -3669,7 +3665,13 @@
               <w:rPr>
                 <w:lang w:val="en-US"/>
               </w:rPr>
-              <w:t>15</w:t>
+              <w:t>1</w:t>
+            </w:r>
+            <w:r>
+              <w:rPr>
+                <w:lang w:val="en-US"/>
+              </w:rPr>
+              <w:t>4</w:t>
             </w:r>
           </w:p>
         </w:tc>
@@ -3693,7 +3695,7 @@
               <w:rPr>
                 <w:lang w:val="en-US"/>
               </w:rPr>
-              <w:t>0</w:t>
+              <w:t>1</w:t>
             </w:r>
           </w:p>
         </w:tc>
@@ -3741,7 +3743,13 @@
               <w:rPr>
                 <w:lang w:val="en-US"/>
               </w:rPr>
-              <w:t>0.91</w:t>
+              <w:t>0.</w:t>
+            </w:r>
+            <w:r>
+              <w:rPr>
+                <w:lang w:val="en-US"/>
+              </w:rPr>
+              <w:t>88</w:t>
             </w:r>
           </w:p>
         </w:tc>
@@ -3846,7 +3854,13 @@
               <w:rPr>
                 <w:lang w:val="en-US"/>
               </w:rPr>
-              <w:t>11</w:t>
+              <w:t>1</w:t>
+            </w:r>
+            <w:r>
+              <w:rPr>
+                <w:lang w:val="en-US"/>
+              </w:rPr>
+              <w:t>2</w:t>
             </w:r>
           </w:p>
         </w:tc>
@@ -3867,7 +3881,7 @@
               <w:rPr>
                 <w:lang w:val="en-US"/>
               </w:rPr>
-              <w:t>1</w:t>
+              <w:t>0</w:t>
             </w:r>
           </w:p>
         </w:tc>
@@ -3987,7 +4001,7 @@
               <w:rPr>
                 <w:lang w:val="en-US"/>
               </w:rPr>
-              <w:t>0</w:t>
+              <w:t>1</w:t>
             </w:r>
           </w:p>
         </w:tc>
@@ -4008,7 +4022,13 @@
               <w:rPr>
                 <w:lang w:val="en-US"/>
               </w:rPr>
-              <w:t>15</w:t>
+              <w:t>1</w:t>
+            </w:r>
+            <w:r>
+              <w:rPr>
+                <w:lang w:val="en-US"/>
+              </w:rPr>
+              <w:t>4</w:t>
             </w:r>
           </w:p>
         </w:tc>
@@ -4052,7 +4072,6 @@
               <w:rPr>
                 <w:lang w:val="en-US"/>
               </w:rPr>
-              <w:lastRenderedPageBreak/>
               <w:t>5</w:t>
             </w:r>
           </w:p>
@@ -4125,7 +4144,13 @@
               <w:rPr>
                 <w:lang w:val="en-US"/>
               </w:rPr>
-              <w:t>15</w:t>
+              <w:t>1</w:t>
+            </w:r>
+            <w:r>
+              <w:rPr>
+                <w:lang w:val="en-US"/>
+              </w:rPr>
+              <w:t>4</w:t>
             </w:r>
           </w:p>
         </w:tc>
@@ -4149,7 +4174,7 @@
               <w:rPr>
                 <w:lang w:val="en-US"/>
               </w:rPr>
-              <w:t>0</w:t>
+              <w:t>1</w:t>
             </w:r>
           </w:p>
         </w:tc>
@@ -4200,7 +4225,13 @@
               <w:rPr>
                 <w:lang w:val="en-US"/>
               </w:rPr>
-              <w:t>0.91</w:t>
+              <w:t>0.</w:t>
+            </w:r>
+            <w:r>
+              <w:rPr>
+                <w:lang w:val="en-US"/>
+              </w:rPr>
+              <w:t>86</w:t>
             </w:r>
           </w:p>
         </w:tc>
@@ -4305,7 +4336,13 @@
               <w:rPr>
                 <w:lang w:val="en-US"/>
               </w:rPr>
-              <w:t>11</w:t>
+              <w:t>1</w:t>
+            </w:r>
+            <w:r>
+              <w:rPr>
+                <w:lang w:val="en-US"/>
+              </w:rPr>
+              <w:t>0</w:t>
             </w:r>
           </w:p>
         </w:tc>
@@ -4326,7 +4363,7 @@
               <w:rPr>
                 <w:lang w:val="en-US"/>
               </w:rPr>
-              <w:t>1</w:t>
+              <w:t>2</w:t>
             </w:r>
           </w:p>
         </w:tc>
@@ -4604,7 +4641,13 @@
               <w:rPr>
                 <w:lang w:val="en-US"/>
               </w:rPr>
-              <w:t>15</w:t>
+              <w:t>1</w:t>
+            </w:r>
+            <w:r>
+              <w:rPr>
+                <w:lang w:val="en-US"/>
+              </w:rPr>
+              <w:t>4</w:t>
             </w:r>
           </w:p>
         </w:tc>
@@ -4628,7 +4671,7 @@
               <w:rPr>
                 <w:lang w:val="en-US"/>
               </w:rPr>
-              <w:t>0</w:t>
+              <w:t>1</w:t>
             </w:r>
           </w:p>
         </w:tc>
@@ -4679,7 +4722,13 @@
               <w:rPr>
                 <w:lang w:val="en-US"/>
               </w:rPr>
-              <w:t>0.91</w:t>
+              <w:t>0.</w:t>
+            </w:r>
+            <w:r>
+              <w:rPr>
+                <w:lang w:val="en-US"/>
+              </w:rPr>
+              <w:t>84</w:t>
             </w:r>
           </w:p>
         </w:tc>
@@ -4763,7 +4812,7 @@
               <w:rPr>
                 <w:lang w:val="en-US"/>
               </w:rPr>
-              <w:t>3</w:t>
+              <w:t>4</w:t>
             </w:r>
           </w:p>
         </w:tc>
@@ -4805,7 +4854,7 @@
               <w:rPr>
                 <w:lang w:val="en-US"/>
               </w:rPr>
-              <w:t>1</w:t>
+              <w:t>0</w:t>
             </w:r>
           </w:p>
         </w:tc>
@@ -4938,7 +4987,7 @@
               <w:rPr>
                 <w:lang w:val="en-US"/>
               </w:rPr>
-              <w:t>0</w:t>
+              <w:t>2</w:t>
             </w:r>
           </w:p>
         </w:tc>
@@ -4962,7 +5011,13 @@
               <w:rPr>
                 <w:lang w:val="en-US"/>
               </w:rPr>
-              <w:t>15</w:t>
+              <w:t>1</w:t>
+            </w:r>
+            <w:r>
+              <w:rPr>
+                <w:lang w:val="en-US"/>
+              </w:rPr>
+              <w:t>3</w:t>
             </w:r>
           </w:p>
         </w:tc>
@@ -5079,7 +5134,13 @@
               <w:rPr>
                 <w:lang w:val="en-US"/>
               </w:rPr>
-              <w:t>15</w:t>
+              <w:t>1</w:t>
+            </w:r>
+            <w:r>
+              <w:rPr>
+                <w:lang w:val="en-US"/>
+              </w:rPr>
+              <w:t>4</w:t>
             </w:r>
           </w:p>
         </w:tc>
@@ -5103,7 +5164,7 @@
               <w:rPr>
                 <w:lang w:val="en-US"/>
               </w:rPr>
-              <w:t>0</w:t>
+              <w:t>1</w:t>
             </w:r>
           </w:p>
         </w:tc>
@@ -5154,7 +5215,13 @@
               <w:rPr>
                 <w:lang w:val="en-US"/>
               </w:rPr>
-              <w:t>0.91</w:t>
+              <w:t>0.</w:t>
+            </w:r>
+            <w:r>
+              <w:rPr>
+                <w:lang w:val="en-US"/>
+              </w:rPr>
+              <w:t>88</w:t>
             </w:r>
           </w:p>
         </w:tc>
@@ -5238,7 +5305,7 @@
               <w:rPr>
                 <w:lang w:val="en-US"/>
               </w:rPr>
-              <w:t>3</w:t>
+              <w:t>4</w:t>
             </w:r>
           </w:p>
         </w:tc>
@@ -5280,7 +5347,7 @@
               <w:rPr>
                 <w:lang w:val="en-US"/>
               </w:rPr>
-              <w:t>1</w:t>
+              <w:t>0</w:t>
             </w:r>
           </w:p>
         </w:tc>
@@ -5554,7 +5621,13 @@
               <w:rPr>
                 <w:lang w:val="en-US"/>
               </w:rPr>
-              <w:t>15</w:t>
+              <w:t>1</w:t>
+            </w:r>
+            <w:r>
+              <w:rPr>
+                <w:lang w:val="en-US"/>
+              </w:rPr>
+              <w:t>4</w:t>
             </w:r>
           </w:p>
         </w:tc>
@@ -5578,7 +5651,7 @@
               <w:rPr>
                 <w:lang w:val="en-US"/>
               </w:rPr>
-              <w:t>0</w:t>
+              <w:t>1</w:t>
             </w:r>
           </w:p>
         </w:tc>
@@ -5629,7 +5702,13 @@
               <w:rPr>
                 <w:lang w:val="en-US"/>
               </w:rPr>
-              <w:t>0.91</w:t>
+              <w:t>0.</w:t>
+            </w:r>
+            <w:r>
+              <w:rPr>
+                <w:lang w:val="en-US"/>
+              </w:rPr>
+              <w:t>88</w:t>
             </w:r>
           </w:p>
         </w:tc>
@@ -5714,7 +5793,7 @@
               <w:rPr>
                 <w:lang w:val="en-US"/>
               </w:rPr>
-              <w:t>3</w:t>
+              <w:t>4</w:t>
             </w:r>
           </w:p>
         </w:tc>
@@ -5756,7 +5835,7 @@
               <w:rPr>
                 <w:lang w:val="en-US"/>
               </w:rPr>
-              <w:t>1</w:t>
+              <w:t>0</w:t>
             </w:r>
           </w:p>
         </w:tc>
@@ -6031,7 +6110,13 @@
               <w:rPr>
                 <w:lang w:val="en-US"/>
               </w:rPr>
-              <w:t>15</w:t>
+              <w:t>1</w:t>
+            </w:r>
+            <w:r>
+              <w:rPr>
+                <w:lang w:val="en-US"/>
+              </w:rPr>
+              <w:t>4</w:t>
             </w:r>
           </w:p>
         </w:tc>
@@ -6055,7 +6140,7 @@
               <w:rPr>
                 <w:lang w:val="en-US"/>
               </w:rPr>
-              <w:t>0</w:t>
+              <w:t>1</w:t>
             </w:r>
           </w:p>
         </w:tc>
@@ -6106,7 +6191,13 @@
               <w:rPr>
                 <w:lang w:val="en-US"/>
               </w:rPr>
-              <w:t>0.91</w:t>
+              <w:t>0.</w:t>
+            </w:r>
+            <w:r>
+              <w:rPr>
+                <w:lang w:val="en-US"/>
+              </w:rPr>
+              <w:t>88</w:t>
             </w:r>
           </w:p>
         </w:tc>
@@ -6583,7 +6674,13 @@
               <w:rPr>
                 <w:lang w:val="en-US"/>
               </w:rPr>
-              <w:t>0.88</w:t>
+              <w:t>0.</w:t>
+            </w:r>
+            <w:r>
+              <w:rPr>
+                <w:lang w:val="en-US"/>
+              </w:rPr>
+              <w:t>93</w:t>
             </w:r>
           </w:p>
         </w:tc>
@@ -6668,7 +6765,7 @@
               <w:rPr>
                 <w:lang w:val="en-US"/>
               </w:rPr>
-              <w:t>4</w:t>
+              <w:t>3</w:t>
             </w:r>
           </w:p>
         </w:tc>
@@ -6689,7 +6786,13 @@
               <w:rPr>
                 <w:lang w:val="en-US"/>
               </w:rPr>
-              <w:t>10</w:t>
+              <w:t>1</w:t>
+            </w:r>
+            <w:r>
+              <w:rPr>
+                <w:lang w:val="en-US"/>
+              </w:rPr>
+              <w:t>2</w:t>
             </w:r>
           </w:p>
         </w:tc>
@@ -6710,7 +6813,7 @@
               <w:rPr>
                 <w:lang w:val="en-US"/>
               </w:rPr>
-              <w:t>1</w:t>
+              <w:t>0</w:t>
             </w:r>
           </w:p>
         </w:tc>
@@ -6903,14 +7006,27 @@
       <w:r>
         <w:t xml:space="preserve">Таблица </w:t>
       </w:r>
-      <w:fldSimple w:instr=" SEQ Таблица \* ARABIC ">
-        <w:r>
-          <w:rPr>
-            <w:noProof/>
-          </w:rPr>
-          <w:t>2</w:t>
-        </w:r>
-      </w:fldSimple>
+      <w:r>
+        <w:fldChar w:fldCharType="begin"/>
+      </w:r>
+      <w:r>
+        <w:instrText xml:space="preserve"> SEQ Таблица \* ARABIC </w:instrText>
+      </w:r>
+      <w:r>
+        <w:fldChar w:fldCharType="separate"/>
+      </w:r>
+      <w:r>
+        <w:rPr>
+          <w:noProof/>
+        </w:rPr>
+        <w:t>2</w:t>
+      </w:r>
+      <w:r>
+        <w:rPr>
+          <w:noProof/>
+        </w:rPr>
+        <w:fldChar w:fldCharType="end"/>
+      </w:r>
       <w:r>
         <w:t xml:space="preserve"> – Результаты классификации с использованием второго алгоритма</w:t>
       </w:r>
@@ -7342,7 +7458,13 @@
               <w:rPr>
                 <w:lang w:val="en-US"/>
               </w:rPr>
-              <w:t>15</w:t>
+              <w:t>1</w:t>
+            </w:r>
+            <w:r>
+              <w:rPr>
+                <w:lang w:val="en-US"/>
+              </w:rPr>
+              <w:t>4</w:t>
             </w:r>
           </w:p>
         </w:tc>
@@ -7367,7 +7489,7 @@
               <w:rPr>
                 <w:lang w:val="en-US"/>
               </w:rPr>
-              <w:t>0</w:t>
+              <w:t>1</w:t>
             </w:r>
           </w:p>
         </w:tc>
@@ -7528,7 +7650,13 @@
               <w:rPr>
                 <w:lang w:val="en-US"/>
               </w:rPr>
-              <w:t>11</w:t>
+              <w:t>1</w:t>
+            </w:r>
+            <w:r>
+              <w:rPr>
+                <w:lang w:val="en-US"/>
+              </w:rPr>
+              <w:t>2</w:t>
             </w:r>
           </w:p>
         </w:tc>
@@ -7550,7 +7678,7 @@
               <w:rPr>
                 <w:lang w:val="en-US"/>
               </w:rPr>
-              <w:t>1</w:t>
+              <w:t>0</w:t>
             </w:r>
           </w:p>
         </w:tc>
@@ -7895,10 +8023,13 @@
               <w:rPr>
                 <w:lang w:val="en-US"/>
               </w:rPr>
-              <w:t>0.</w:t>
-            </w:r>
-            <w:r>
-              <w:t>88</w:t>
+              <w:t>0</w:t>
+            </w:r>
+            <w:r>
+              <w:rPr>
+                <w:lang w:val="en-US"/>
+              </w:rPr>
+              <w:t>.91</w:t>
             </w:r>
           </w:p>
         </w:tc>
@@ -8003,7 +8134,13 @@
               <w:rPr>
                 <w:lang w:val="en-US"/>
               </w:rPr>
-              <w:t>11</w:t>
+              <w:t>1</w:t>
+            </w:r>
+            <w:r>
+              <w:rPr>
+                <w:lang w:val="en-US"/>
+              </w:rPr>
+              <w:t>2</w:t>
             </w:r>
           </w:p>
         </w:tc>
@@ -8024,7 +8161,7 @@
               <w:rPr>
                 <w:lang w:val="en-US"/>
               </w:rPr>
-              <w:t>1</w:t>
+              <w:t>0</w:t>
             </w:r>
           </w:p>
         </w:tc>
@@ -8165,7 +8302,13 @@
               <w:rPr>
                 <w:lang w:val="en-US"/>
               </w:rPr>
-              <w:t>15</w:t>
+              <w:t>1</w:t>
+            </w:r>
+            <w:r>
+              <w:rPr>
+                <w:lang w:val="en-US"/>
+              </w:rPr>
+              <w:t>5</w:t>
             </w:r>
           </w:p>
         </w:tc>
@@ -8209,7 +8352,6 @@
               <w:rPr>
                 <w:lang w:val="en-US"/>
               </w:rPr>
-              <w:lastRenderedPageBreak/>
               <w:t>5</w:t>
             </w:r>
           </w:p>
@@ -8282,7 +8424,13 @@
               <w:rPr>
                 <w:lang w:val="en-US"/>
               </w:rPr>
-              <w:t>15</w:t>
+              <w:t>1</w:t>
+            </w:r>
+            <w:r>
+              <w:rPr>
+                <w:lang w:val="en-US"/>
+              </w:rPr>
+              <w:t>4</w:t>
             </w:r>
           </w:p>
         </w:tc>
@@ -8306,7 +8454,7 @@
               <w:rPr>
                 <w:lang w:val="en-US"/>
               </w:rPr>
-              <w:t>0</w:t>
+              <w:t>1</w:t>
             </w:r>
           </w:p>
         </w:tc>
@@ -8357,7 +8505,13 @@
               <w:rPr>
                 <w:lang w:val="en-US"/>
               </w:rPr>
-              <w:t>0.91</w:t>
+              <w:t>0.</w:t>
+            </w:r>
+            <w:r>
+              <w:rPr>
+                <w:lang w:val="en-US"/>
+              </w:rPr>
+              <w:t>86</w:t>
             </w:r>
           </w:p>
         </w:tc>
@@ -8462,7 +8616,13 @@
               <w:rPr>
                 <w:lang w:val="en-US"/>
               </w:rPr>
-              <w:t>11</w:t>
+              <w:t>1</w:t>
+            </w:r>
+            <w:r>
+              <w:rPr>
+                <w:lang w:val="en-US"/>
+              </w:rPr>
+              <w:t>0</w:t>
             </w:r>
           </w:p>
         </w:tc>
@@ -8483,7 +8643,7 @@
               <w:rPr>
                 <w:lang w:val="en-US"/>
               </w:rPr>
-              <w:t>1</w:t>
+              <w:t>2</w:t>
             </w:r>
           </w:p>
         </w:tc>
@@ -8761,7 +8921,13 @@
               <w:rPr>
                 <w:lang w:val="en-US"/>
               </w:rPr>
-              <w:t>15</w:t>
+              <w:t>1</w:t>
+            </w:r>
+            <w:r>
+              <w:rPr>
+                <w:lang w:val="en-US"/>
+              </w:rPr>
+              <w:t>4</w:t>
             </w:r>
           </w:p>
         </w:tc>
@@ -8785,7 +8951,7 @@
               <w:rPr>
                 <w:lang w:val="en-US"/>
               </w:rPr>
-              <w:t>0</w:t>
+              <w:t>1</w:t>
             </w:r>
           </w:p>
         </w:tc>
@@ -8941,7 +9107,13 @@
               <w:rPr>
                 <w:lang w:val="en-US"/>
               </w:rPr>
-              <w:t>11</w:t>
+              <w:t>1</w:t>
+            </w:r>
+            <w:r>
+              <w:rPr>
+                <w:lang w:val="en-US"/>
+              </w:rPr>
+              <w:t>2</w:t>
             </w:r>
           </w:p>
         </w:tc>
@@ -8962,7 +9134,7 @@
               <w:rPr>
                 <w:lang w:val="en-US"/>
               </w:rPr>
-              <w:t>1</w:t>
+              <w:t>0</w:t>
             </w:r>
           </w:p>
         </w:tc>
@@ -9236,7 +9408,13 @@
               <w:rPr>
                 <w:lang w:val="en-US"/>
               </w:rPr>
-              <w:t>15</w:t>
+              <w:t>1</w:t>
+            </w:r>
+            <w:r>
+              <w:rPr>
+                <w:lang w:val="en-US"/>
+              </w:rPr>
+              <w:t>4</w:t>
             </w:r>
           </w:p>
         </w:tc>
@@ -9260,7 +9438,7 @@
               <w:rPr>
                 <w:lang w:val="en-US"/>
               </w:rPr>
-              <w:t>0</w:t>
+              <w:t>1</w:t>
             </w:r>
           </w:p>
         </w:tc>
@@ -9311,7 +9489,13 @@
               <w:rPr>
                 <w:lang w:val="en-US"/>
               </w:rPr>
-              <w:t>0.91</w:t>
+              <w:t>0</w:t>
+            </w:r>
+            <w:r>
+              <w:rPr>
+                <w:lang w:val="en-US"/>
+              </w:rPr>
+              <w:t>.88</w:t>
             </w:r>
           </w:p>
         </w:tc>
@@ -9395,7 +9579,7 @@
               <w:rPr>
                 <w:lang w:val="en-US"/>
               </w:rPr>
-              <w:t>3</w:t>
+              <w:t>4</w:t>
             </w:r>
           </w:p>
         </w:tc>
@@ -9437,7 +9621,7 @@
               <w:rPr>
                 <w:lang w:val="en-US"/>
               </w:rPr>
-              <w:t>1</w:t>
+              <w:t>0</w:t>
             </w:r>
           </w:p>
         </w:tc>
@@ -9711,7 +9895,13 @@
               <w:rPr>
                 <w:lang w:val="en-US"/>
               </w:rPr>
-              <w:t>15</w:t>
+              <w:t>1</w:t>
+            </w:r>
+            <w:r>
+              <w:rPr>
+                <w:lang w:val="en-US"/>
+              </w:rPr>
+              <w:t>4</w:t>
             </w:r>
           </w:p>
         </w:tc>
@@ -9735,7 +9925,7 @@
               <w:rPr>
                 <w:lang w:val="en-US"/>
               </w:rPr>
-              <w:t>0</w:t>
+              <w:t>1</w:t>
             </w:r>
           </w:p>
         </w:tc>
@@ -9892,7 +10082,13 @@
               <w:rPr>
                 <w:lang w:val="en-US"/>
               </w:rPr>
-              <w:t>11</w:t>
+              <w:t>1</w:t>
+            </w:r>
+            <w:r>
+              <w:rPr>
+                <w:lang w:val="en-US"/>
+              </w:rPr>
+              <w:t>2</w:t>
             </w:r>
           </w:p>
         </w:tc>
@@ -9913,7 +10109,7 @@
               <w:rPr>
                 <w:lang w:val="en-US"/>
               </w:rPr>
-              <w:t>1</w:t>
+              <w:t>0</w:t>
             </w:r>
           </w:p>
         </w:tc>
@@ -10188,7 +10384,13 @@
               <w:rPr>
                 <w:lang w:val="en-US"/>
               </w:rPr>
-              <w:t>15</w:t>
+              <w:t>1</w:t>
+            </w:r>
+            <w:r>
+              <w:rPr>
+                <w:lang w:val="en-US"/>
+              </w:rPr>
+              <w:t>4</w:t>
             </w:r>
           </w:p>
         </w:tc>
@@ -10212,7 +10414,7 @@
               <w:rPr>
                 <w:lang w:val="en-US"/>
               </w:rPr>
-              <w:t>0</w:t>
+              <w:t>1</w:t>
             </w:r>
           </w:p>
         </w:tc>
@@ -10263,7 +10465,13 @@
               <w:rPr>
                 <w:lang w:val="en-US"/>
               </w:rPr>
-              <w:t>0.91</w:t>
+              <w:t>0.</w:t>
+            </w:r>
+            <w:r>
+              <w:rPr>
+                <w:lang w:val="en-US"/>
+              </w:rPr>
+              <w:t>88</w:t>
             </w:r>
           </w:p>
         </w:tc>
@@ -10369,7 +10577,13 @@
               <w:rPr>
                 <w:lang w:val="en-US"/>
               </w:rPr>
-              <w:t>11</w:t>
+              <w:t>1</w:t>
+            </w:r>
+            <w:r>
+              <w:rPr>
+                <w:lang w:val="en-US"/>
+              </w:rPr>
+              <w:t>1</w:t>
             </w:r>
           </w:p>
         </w:tc>
@@ -10665,7 +10879,13 @@
               <w:rPr>
                 <w:lang w:val="en-US"/>
               </w:rPr>
-              <w:t>15</w:t>
+              <w:t>1</w:t>
+            </w:r>
+            <w:r>
+              <w:rPr>
+                <w:lang w:val="en-US"/>
+              </w:rPr>
+              <w:t>4</w:t>
             </w:r>
           </w:p>
         </w:tc>
@@ -10689,7 +10909,7 @@
               <w:rPr>
                 <w:lang w:val="en-US"/>
               </w:rPr>
-              <w:t>0</w:t>
+              <w:t>1</w:t>
             </w:r>
           </w:p>
         </w:tc>
@@ -10740,7 +10960,13 @@
               <w:rPr>
                 <w:lang w:val="en-US"/>
               </w:rPr>
-              <w:t>0.88</w:t>
+              <w:t>0.</w:t>
+            </w:r>
+            <w:r>
+              <w:rPr>
+                <w:lang w:val="en-US"/>
+              </w:rPr>
+              <w:t>91</w:t>
             </w:r>
           </w:p>
         </w:tc>
@@ -10825,7 +11051,7 @@
               <w:rPr>
                 <w:lang w:val="en-US"/>
               </w:rPr>
-              <w:t>4</w:t>
+              <w:t>3</w:t>
             </w:r>
           </w:p>
         </w:tc>
@@ -10846,7 +11072,13 @@
               <w:rPr>
                 <w:lang w:val="en-US"/>
               </w:rPr>
-              <w:t>10</w:t>
+              <w:t>1</w:t>
+            </w:r>
+            <w:r>
+              <w:rPr>
+                <w:lang w:val="en-US"/>
+              </w:rPr>
+              <w:t>2</w:t>
             </w:r>
           </w:p>
         </w:tc>
@@ -10867,7 +11099,7 @@
               <w:rPr>
                 <w:lang w:val="en-US"/>
               </w:rPr>
-              <w:t>1</w:t>
+              <w:t>0</w:t>
             </w:r>
           </w:p>
         </w:tc>
@@ -11100,7 +11332,11 @@
         <w:pStyle w:val="Times142"/>
       </w:pPr>
       <w:r>
-        <w:t>Метод главных компонент позволяет уменьшит пространство признаков, но не потерять их информативность. Это позволит отобразить классы в пространстве двух первых главных компонент, найти наиболее удаленный (или более плотно сгруппированный) класс, отделив его от двух остальных.</w:t>
+        <w:t xml:space="preserve">Метод главных компонент позволяет уменьшит пространство признаков, но не потерять их информативность. Это позволит отобразить классы в пространстве двух первых главных компонент, найти наиболее </w:t>
+      </w:r>
+      <w:r>
+        <w:lastRenderedPageBreak/>
+        <w:t>удаленный (или более плотно сгруппированный) класс, отделив его от двух остальных.</w:t>
       </w:r>
       <w:r>
         <w:t xml:space="preserve"> Оставшиеся два класса объединяются в общий комплексный класс. </w:t>
@@ -11111,7 +11347,6 @@
         <w:pStyle w:val="Times142"/>
       </w:pPr>
       <w:r>
-        <w:lastRenderedPageBreak/>
         <w:t>Так, на первом этапе решается задача классификации наиболее удаленного класса и комплексного класса, на втором этапе – классификация классов, составляющих общий.</w:t>
       </w:r>
     </w:p>
@@ -11249,27 +11484,14 @@
       <w:r>
         <w:t xml:space="preserve">Рисунок </w:t>
       </w:r>
-      <w:r>
-        <w:fldChar w:fldCharType="begin"/>
-      </w:r>
-      <w:r>
-        <w:instrText xml:space="preserve"> SEQ Рисунок \* ARABIC </w:instrText>
-      </w:r>
-      <w:r>
-        <w:fldChar w:fldCharType="separate"/>
-      </w:r>
-      <w:r>
-        <w:rPr>
-          <w:noProof/>
-        </w:rPr>
-        <w:t>2</w:t>
-      </w:r>
-      <w:r>
-        <w:rPr>
-          <w:noProof/>
-        </w:rPr>
-        <w:fldChar w:fldCharType="end"/>
-      </w:r>
+      <w:fldSimple w:instr=" SEQ Рисунок \* ARABIC ">
+        <w:r>
+          <w:rPr>
+            <w:noProof/>
+          </w:rPr>
+          <w:t>2</w:t>
+        </w:r>
+      </w:fldSimple>
       <w:r>
         <w:t xml:space="preserve"> – Диаграмма рассеяния в пространстве двух первых главных компонент</w:t>
       </w:r>
@@ -11379,7 +11601,6 @@
         <w:pStyle w:val="1"/>
       </w:pPr>
       <w:r>
-        <w:lastRenderedPageBreak/>
         <w:t>Метод классификации по минимуму расстояния</w:t>
       </w:r>
     </w:p>
@@ -13055,27 +13276,14 @@
       <w:r>
         <w:t xml:space="preserve">Таблица </w:t>
       </w:r>
-      <w:r>
-        <w:fldChar w:fldCharType="begin"/>
-      </w:r>
-      <w:r>
-        <w:instrText xml:space="preserve"> SEQ Таблица \* ARABIC </w:instrText>
-      </w:r>
-      <w:r>
-        <w:fldChar w:fldCharType="separate"/>
-      </w:r>
-      <w:r>
-        <w:rPr>
-          <w:noProof/>
-        </w:rPr>
-        <w:t>3</w:t>
-      </w:r>
-      <w:r>
-        <w:rPr>
-          <w:noProof/>
-        </w:rPr>
-        <w:fldChar w:fldCharType="end"/>
-      </w:r>
+      <w:fldSimple w:instr=" SEQ Таблица \* ARABIC ">
+        <w:r>
+          <w:rPr>
+            <w:noProof/>
+          </w:rPr>
+          <w:t>3</w:t>
+        </w:r>
+      </w:fldSimple>
       <w:r>
         <w:t xml:space="preserve"> </w:t>
       </w:r>
@@ -13755,27 +13963,14 @@
       <w:r>
         <w:t xml:space="preserve">Рисунок </w:t>
       </w:r>
-      <w:r>
-        <w:fldChar w:fldCharType="begin"/>
-      </w:r>
-      <w:r>
-        <w:instrText xml:space="preserve"> SEQ Рисунок \* ARABIC </w:instrText>
-      </w:r>
-      <w:r>
-        <w:fldChar w:fldCharType="separate"/>
-      </w:r>
-      <w:r>
-        <w:rPr>
-          <w:noProof/>
-        </w:rPr>
-        <w:t>3</w:t>
-      </w:r>
-      <w:r>
-        <w:rPr>
-          <w:noProof/>
-        </w:rPr>
-        <w:fldChar w:fldCharType="end"/>
-      </w:r>
+      <w:fldSimple w:instr=" SEQ Рисунок \* ARABIC ">
+        <w:r>
+          <w:rPr>
+            <w:noProof/>
+          </w:rPr>
+          <w:t>3</w:t>
+        </w:r>
+      </w:fldSimple>
       <w:r>
         <w:t xml:space="preserve"> – Проекции множества классов на весовой вектор </w:t>
       </w:r>
@@ -18996,14 +19191,27 @@
       <w:r>
         <w:t xml:space="preserve">Таблица </w:t>
       </w:r>
-      <w:fldSimple w:instr=" SEQ Таблица \* ARABIC ">
-        <w:r>
-          <w:rPr>
-            <w:noProof/>
-          </w:rPr>
-          <w:t>4</w:t>
-        </w:r>
-      </w:fldSimple>
+      <w:r>
+        <w:fldChar w:fldCharType="begin"/>
+      </w:r>
+      <w:r>
+        <w:instrText xml:space="preserve"> SEQ Таблица \* ARABIC </w:instrText>
+      </w:r>
+      <w:r>
+        <w:fldChar w:fldCharType="separate"/>
+      </w:r>
+      <w:r>
+        <w:rPr>
+          <w:noProof/>
+        </w:rPr>
+        <w:t>4</w:t>
+      </w:r>
+      <w:r>
+        <w:rPr>
+          <w:noProof/>
+        </w:rPr>
+        <w:fldChar w:fldCharType="end"/>
+      </w:r>
       <w:r>
         <w:t xml:space="preserve"> </w:t>
       </w:r>
@@ -19543,14 +19751,27 @@
       <w:r>
         <w:t xml:space="preserve">Рисунок </w:t>
       </w:r>
-      <w:fldSimple w:instr=" SEQ Рисунок \* ARABIC ">
-        <w:r>
-          <w:rPr>
-            <w:noProof/>
-          </w:rPr>
-          <w:t>4</w:t>
-        </w:r>
-      </w:fldSimple>
+      <w:r>
+        <w:fldChar w:fldCharType="begin"/>
+      </w:r>
+      <w:r>
+        <w:instrText xml:space="preserve"> SEQ Рисунок \* ARABIC </w:instrText>
+      </w:r>
+      <w:r>
+        <w:fldChar w:fldCharType="separate"/>
+      </w:r>
+      <w:r>
+        <w:rPr>
+          <w:noProof/>
+        </w:rPr>
+        <w:t>4</w:t>
+      </w:r>
+      <w:r>
+        <w:rPr>
+          <w:noProof/>
+        </w:rPr>
+        <w:fldChar w:fldCharType="end"/>
+      </w:r>
       <w:r>
         <w:t xml:space="preserve"> </w:t>
       </w:r>
@@ -23666,14 +23887,27 @@
       <w:r>
         <w:t xml:space="preserve">Рисунок </w:t>
       </w:r>
-      <w:fldSimple w:instr=" SEQ Рисунок \* ARABIC ">
-        <w:r>
-          <w:rPr>
-            <w:noProof/>
-          </w:rPr>
-          <w:t>5</w:t>
-        </w:r>
-      </w:fldSimple>
+      <w:r>
+        <w:fldChar w:fldCharType="begin"/>
+      </w:r>
+      <w:r>
+        <w:instrText xml:space="preserve"> SEQ Рисунок \* ARABIC </w:instrText>
+      </w:r>
+      <w:r>
+        <w:fldChar w:fldCharType="separate"/>
+      </w:r>
+      <w:r>
+        <w:rPr>
+          <w:noProof/>
+        </w:rPr>
+        <w:t>5</w:t>
+      </w:r>
+      <w:r>
+        <w:rPr>
+          <w:noProof/>
+        </w:rPr>
+        <w:fldChar w:fldCharType="end"/>
+      </w:r>
       <w:r>
         <w:t xml:space="preserve"> </w:t>
       </w:r>
@@ -23779,27 +24013,14 @@
       <w:r>
         <w:t xml:space="preserve">Рисунок </w:t>
       </w:r>
-      <w:r>
-        <w:fldChar w:fldCharType="begin"/>
-      </w:r>
-      <w:r>
-        <w:instrText xml:space="preserve"> SEQ Рисунок \* ARABIC </w:instrText>
-      </w:r>
-      <w:r>
-        <w:fldChar w:fldCharType="separate"/>
-      </w:r>
-      <w:r>
-        <w:rPr>
-          <w:noProof/>
-        </w:rPr>
-        <w:t>6</w:t>
-      </w:r>
-      <w:r>
-        <w:rPr>
-          <w:noProof/>
-        </w:rPr>
-        <w:fldChar w:fldCharType="end"/>
-      </w:r>
+      <w:fldSimple w:instr=" SEQ Рисунок \* ARABIC ">
+        <w:r>
+          <w:rPr>
+            <w:noProof/>
+          </w:rPr>
+          <w:t>6</w:t>
+        </w:r>
+      </w:fldSimple>
       <w:r>
         <w:t xml:space="preserve"> </w:t>
       </w:r>
@@ -23926,37 +24147,7 @@
             <w:rPr>
               <w:rFonts w:ascii="Cambria Math" w:hAnsi="Cambria Math"/>
             </w:rPr>
-            <m:t>y</m:t>
-          </m:r>
-          <m:r>
-            <w:rPr>
-              <w:rFonts w:ascii="Cambria Math" w:hAnsi="Cambria Math"/>
-            </w:rPr>
-            <m:t>-</m:t>
-          </m:r>
-          <m:r>
-            <w:rPr>
-              <w:rFonts w:ascii="Cambria Math" w:hAnsi="Cambria Math"/>
-            </w:rPr>
-            <m:t>x</m:t>
-          </m:r>
-          <m:r>
-            <w:rPr>
-              <w:rFonts w:ascii="Cambria Math" w:hAnsi="Cambria Math"/>
-            </w:rPr>
-            <m:t>+</m:t>
-          </m:r>
-          <m:r>
-            <w:rPr>
-              <w:rFonts w:ascii="Cambria Math" w:hAnsi="Cambria Math"/>
-            </w:rPr>
-            <m:t>0.43</m:t>
-          </m:r>
-          <m:r>
-            <w:rPr>
-              <w:rFonts w:ascii="Cambria Math" w:hAnsi="Cambria Math"/>
-            </w:rPr>
-            <m:t>&gt;0, то ФЖ</m:t>
+            <m:t>y-x+0.43&gt;0, то ФЖ</m:t>
           </m:r>
         </m:oMath>
       </m:oMathPara>
@@ -23988,13 +24179,7 @@
             <w:rPr>
               <w:rFonts w:ascii="Cambria Math" w:hAnsi="Cambria Math"/>
             </w:rPr>
-            <m:t xml:space="preserve">0, то </m:t>
-          </m:r>
-          <m:r>
-            <w:rPr>
-              <w:rFonts w:ascii="Cambria Math" w:hAnsi="Cambria Math"/>
-            </w:rPr>
-            <m:t>НР+ЖТ</m:t>
+            <m:t>0, то НР+ЖТ</m:t>
           </m:r>
         </m:oMath>
       </m:oMathPara>
@@ -24032,31 +24217,7 @@
             <w:rPr>
               <w:rFonts w:ascii="Cambria Math" w:hAnsi="Cambria Math"/>
             </w:rPr>
-            <m:t>y</m:t>
-          </m:r>
-          <m:r>
-            <w:rPr>
-              <w:rFonts w:ascii="Cambria Math" w:hAnsi="Cambria Math"/>
-            </w:rPr>
-            <m:t>+</m:t>
-          </m:r>
-          <m:r>
-            <w:rPr>
-              <w:rFonts w:ascii="Cambria Math" w:hAnsi="Cambria Math"/>
-            </w:rPr>
-            <m:t>x</m:t>
-          </m:r>
-          <m:r>
-            <w:rPr>
-              <w:rFonts w:ascii="Cambria Math" w:hAnsi="Cambria Math"/>
-            </w:rPr>
-            <m:t>+</m:t>
-          </m:r>
-          <m:r>
-            <w:rPr>
-              <w:rFonts w:ascii="Cambria Math" w:hAnsi="Cambria Math"/>
-            </w:rPr>
-            <m:t>0.55</m:t>
+            <m:t>y+x+0.55</m:t>
           </m:r>
           <m:r>
             <w:rPr>
@@ -24069,19 +24230,7 @@
             <w:rPr>
               <w:rFonts w:ascii="Cambria Math" w:hAnsi="Cambria Math"/>
             </w:rPr>
-            <m:t>, то</m:t>
-          </m:r>
-          <m:r>
-            <w:rPr>
-              <w:rFonts w:ascii="Cambria Math" w:hAnsi="Cambria Math"/>
-            </w:rPr>
-            <m:t xml:space="preserve"> </m:t>
-          </m:r>
-          <m:r>
-            <w:rPr>
-              <w:rFonts w:ascii="Cambria Math" w:hAnsi="Cambria Math"/>
-            </w:rPr>
-            <m:t>НР</m:t>
+            <m:t>, то НР</m:t>
           </m:r>
         </m:oMath>
       </m:oMathPara>
@@ -24107,26 +24256,13 @@
               <w:rFonts w:ascii="Cambria Math" w:hAnsi="Cambria Math"/>
               <w:lang w:val="en-US"/>
             </w:rPr>
-            <m:t>&lt;</m:t>
-          </m:r>
-          <m:r>
-            <w:rPr>
-              <w:rFonts w:ascii="Cambria Math" w:hAnsi="Cambria Math"/>
-              <w:lang w:val="en-US"/>
-            </w:rPr>
-            <m:t>0</m:t>
+            <m:t>&lt;0</m:t>
           </m:r>
           <m:r>
             <w:rPr>
               <w:rFonts w:ascii="Cambria Math" w:hAnsi="Cambria Math"/>
             </w:rPr>
-            <m:t xml:space="preserve">, то </m:t>
-          </m:r>
-          <m:r>
-            <w:rPr>
-              <w:rFonts w:ascii="Cambria Math" w:hAnsi="Cambria Math"/>
-            </w:rPr>
-            <m:t>ЖТ</m:t>
+            <m:t>, то ЖТ</m:t>
           </m:r>
         </m:oMath>
       </m:oMathPara>
@@ -24161,19 +24297,7 @@
           <w:rPr>
             <w:rFonts w:ascii="Cambria Math" w:hAnsi="Cambria Math"/>
           </w:rPr>
-          <m:t>func</m:t>
-        </m:r>
-        <m:r>
-          <w:rPr>
-            <w:rFonts w:ascii="Cambria Math" w:hAnsi="Cambria Math"/>
-          </w:rPr>
-          <m:t>&gt;</m:t>
-        </m:r>
-        <m:r>
-          <w:rPr>
-            <w:rFonts w:ascii="Cambria Math" w:hAnsi="Cambria Math"/>
-          </w:rPr>
-          <m:t>0</m:t>
+          <m:t>func&gt;0</m:t>
         </m:r>
       </m:oMath>
       <w:r>
@@ -24187,19 +24311,7 @@
           <w:rPr>
             <w:rFonts w:ascii="Cambria Math" w:hAnsi="Cambria Math"/>
           </w:rPr>
-          <m:t>func</m:t>
-        </m:r>
-        <m:r>
-          <w:rPr>
-            <w:rFonts w:ascii="Cambria Math" w:hAnsi="Cambria Math"/>
-          </w:rPr>
-          <m:t>&lt;</m:t>
-        </m:r>
-        <m:r>
-          <w:rPr>
-            <w:rFonts w:ascii="Cambria Math" w:hAnsi="Cambria Math"/>
-          </w:rPr>
-          <m:t>0</m:t>
+          <m:t>func&lt;0</m:t>
         </m:r>
       </m:oMath>
       <w:r>

</xml_diff>